<commit_message>
Updated docs, added a powerpoint for sprint 2
</commit_message>
<xml_diff>
--- a/documentation/Sprint 2 Documentation.docx
+++ b/documentation/Sprint 2 Documentation.docx
@@ -144,7 +144,23 @@
           <w:sz w:val="24"/>
           <w:szCs w:val="24"/>
         </w:rPr>
-        <w:t>Nate is looking for a way to compare multiple tournaments at a time and find a way to predict the winner based on previous tournaments.  He wants to select several indicators and have the program find the ideal combination for the best possible bracket.  He also wants to be able to use advanced statistics such as SRS or SOS.</w:t>
+        <w:t xml:space="preserve">Nate is looking for a way to compare multiple tournaments at a time and find a way to predict the winner based on previous tournaments.  He wants to select several indicators and have the program find the ideal combination for the best possible bracket.  He also wants to be able to use advanced statistics such as SRS or </w:t>
+      </w:r>
+      <w:r>
+        <w:rPr>
+          <w:rFonts w:ascii="Times New Roman" w:hAnsi="Times New Roman" w:cs="Times New Roman"/>
+          <w:sz w:val="24"/>
+          <w:szCs w:val="24"/>
+        </w:rPr>
+        <w:t>RPI</w:t>
+      </w:r>
+      <w:r>
+        <w:rPr>
+          <w:rFonts w:ascii="Times New Roman" w:hAnsi="Times New Roman" w:cs="Times New Roman"/>
+          <w:sz w:val="24"/>
+          <w:szCs w:val="24"/>
+        </w:rPr>
+        <w:t>.</w:t>
       </w:r>
     </w:p>
     <w:p>
@@ -180,8 +196,23 @@
         </w:rPr>
         <w:t>Charles is a fan of NBA basketball, but is not very familiar with college basketball.  He understands how brackets work, so all he needs to know is how each team in a matchup compares to each other.  The website gives him all the important metrics for evaluating how good each team is, which Charles really appreciates.  Since he is familiar with how basketball works, he also wants to see each team’s strength of schedule, their record, and how well they did in previous years of the tournament, which the website also provides.</w:t>
       </w:r>
-      <w:bookmarkStart w:id="0" w:name="_GoBack"/>
-      <w:bookmarkEnd w:id="0"/>
+    </w:p>
+    <w:p>
+      <w:pPr>
+        <w:rPr>
+          <w:rFonts w:ascii="Times New Roman" w:hAnsi="Times New Roman" w:cs="Times New Roman"/>
+          <w:sz w:val="24"/>
+          <w:szCs w:val="24"/>
+        </w:rPr>
+      </w:pPr>
+      <w:r>
+        <w:rPr>
+          <w:rFonts w:ascii="Times New Roman" w:hAnsi="Times New Roman" w:cs="Times New Roman"/>
+          <w:sz w:val="24"/>
+          <w:szCs w:val="24"/>
+        </w:rPr>
+        <w:t>Kevin knows a fair amount about college basketball and compares stats regularly.  He knows that there are other factors which affect games that do not appear on the stat sheet.  Some of these include injuries, location of game, and recent play.  He wants a way to easily compare these new stats with each team without combing through data for hours.</w:t>
+      </w:r>
     </w:p>
     <w:p>
       <w:pPr>
@@ -301,6 +332,7 @@
           <w:sz w:val="24"/>
           <w:szCs w:val="24"/>
         </w:rPr>
+        <w:lastRenderedPageBreak/>
         <w:t>Create an extra stats column</w:t>
       </w:r>
     </w:p>
@@ -336,6 +368,23 @@
           <w:szCs w:val="24"/>
         </w:rPr>
         <w:t>Have a weighting system for indicators</w:t>
+      </w:r>
+    </w:p>
+    <w:p>
+      <w:pPr>
+        <w:rPr>
+          <w:rFonts w:ascii="Times New Roman" w:hAnsi="Times New Roman" w:cs="Times New Roman"/>
+          <w:sz w:val="24"/>
+          <w:szCs w:val="24"/>
+        </w:rPr>
+      </w:pPr>
+      <w:r>
+        <w:rPr>
+          <w:rFonts w:ascii="Times New Roman" w:hAnsi="Times New Roman" w:cs="Times New Roman"/>
+          <w:sz w:val="24"/>
+          <w:szCs w:val="24"/>
+        </w:rPr>
+        <w:t>Brain storm about “intangible stats”</w:t>
       </w:r>
     </w:p>
     <w:p>
@@ -364,14 +413,14 @@
         <w:tblLook w:val="04A0" w:firstRow="1" w:lastRow="0" w:firstColumn="1" w:lastColumn="0" w:noHBand="0" w:noVBand="1"/>
       </w:tblPr>
       <w:tblGrid>
-        <w:gridCol w:w="3325"/>
-        <w:gridCol w:w="3600"/>
+        <w:gridCol w:w="3685"/>
+        <w:gridCol w:w="3240"/>
         <w:gridCol w:w="2423"/>
       </w:tblGrid>
       <w:tr>
         <w:tc>
           <w:tcPr>
-            <w:tcW w:w="3325" w:type="dxa"/>
+            <w:tcW w:w="3685" w:type="dxa"/>
           </w:tcPr>
           <w:p>
             <w:pPr>
@@ -393,7 +442,7 @@
         </w:tc>
         <w:tc>
           <w:tcPr>
-            <w:tcW w:w="3600" w:type="dxa"/>
+            <w:tcW w:w="3240" w:type="dxa"/>
           </w:tcPr>
           <w:p>
             <w:pPr>
@@ -439,7 +488,7 @@
       <w:tr>
         <w:tc>
           <w:tcPr>
-            <w:tcW w:w="3325" w:type="dxa"/>
+            <w:tcW w:w="3685" w:type="dxa"/>
           </w:tcPr>
           <w:p>
             <w:pPr>
@@ -461,7 +510,7 @@
         </w:tc>
         <w:tc>
           <w:tcPr>
-            <w:tcW w:w="3600" w:type="dxa"/>
+            <w:tcW w:w="3240" w:type="dxa"/>
           </w:tcPr>
           <w:p>
             <w:pPr>
@@ -507,7 +556,7 @@
       <w:tr>
         <w:tc>
           <w:tcPr>
-            <w:tcW w:w="3325" w:type="dxa"/>
+            <w:tcW w:w="3685" w:type="dxa"/>
           </w:tcPr>
           <w:p>
             <w:pPr>
@@ -529,7 +578,7 @@
         </w:tc>
         <w:tc>
           <w:tcPr>
-            <w:tcW w:w="3600" w:type="dxa"/>
+            <w:tcW w:w="3240" w:type="dxa"/>
           </w:tcPr>
           <w:p>
             <w:pPr>
@@ -575,7 +624,7 @@
       <w:tr>
         <w:tc>
           <w:tcPr>
-            <w:tcW w:w="3325" w:type="dxa"/>
+            <w:tcW w:w="3685" w:type="dxa"/>
           </w:tcPr>
           <w:p>
             <w:pPr>
@@ -597,7 +646,7 @@
         </w:tc>
         <w:tc>
           <w:tcPr>
-            <w:tcW w:w="3600" w:type="dxa"/>
+            <w:tcW w:w="3240" w:type="dxa"/>
           </w:tcPr>
           <w:p>
             <w:pPr>
@@ -643,7 +692,7 @@
       <w:tr>
         <w:tc>
           <w:tcPr>
-            <w:tcW w:w="3325" w:type="dxa"/>
+            <w:tcW w:w="3685" w:type="dxa"/>
           </w:tcPr>
           <w:p>
             <w:pPr>
@@ -665,7 +714,7 @@
         </w:tc>
         <w:tc>
           <w:tcPr>
-            <w:tcW w:w="3600" w:type="dxa"/>
+            <w:tcW w:w="3240" w:type="dxa"/>
           </w:tcPr>
           <w:p>
             <w:pPr>
@@ -711,7 +760,7 @@
       <w:tr>
         <w:tc>
           <w:tcPr>
-            <w:tcW w:w="3325" w:type="dxa"/>
+            <w:tcW w:w="3685" w:type="dxa"/>
           </w:tcPr>
           <w:p>
             <w:pPr>
@@ -733,7 +782,7 @@
         </w:tc>
         <w:tc>
           <w:tcPr>
-            <w:tcW w:w="3600" w:type="dxa"/>
+            <w:tcW w:w="3240" w:type="dxa"/>
           </w:tcPr>
           <w:p>
             <w:pPr>
@@ -771,15 +820,17 @@
                 <w:sz w:val="24"/>
                 <w:szCs w:val="24"/>
               </w:rPr>
-              <w:t>N</w:t>
-            </w:r>
+              <w:t>Y (Partly)</w:t>
+            </w:r>
+            <w:bookmarkStart w:id="0" w:name="_GoBack"/>
+            <w:bookmarkEnd w:id="0"/>
           </w:p>
         </w:tc>
       </w:tr>
       <w:tr>
         <w:tc>
           <w:tcPr>
-            <w:tcW w:w="3325" w:type="dxa"/>
+            <w:tcW w:w="3685" w:type="dxa"/>
           </w:tcPr>
           <w:p>
             <w:pPr>
@@ -801,7 +852,7 @@
         </w:tc>
         <w:tc>
           <w:tcPr>
-            <w:tcW w:w="3600" w:type="dxa"/>
+            <w:tcW w:w="3240" w:type="dxa"/>
           </w:tcPr>
           <w:p>
             <w:pPr>
@@ -839,7 +890,7 @@
                 <w:sz w:val="24"/>
                 <w:szCs w:val="24"/>
               </w:rPr>
-              <w:t>Partly</w:t>
+              <w:t>Y</w:t>
             </w:r>
           </w:p>
         </w:tc>
@@ -847,7 +898,7 @@
       <w:tr>
         <w:tc>
           <w:tcPr>
-            <w:tcW w:w="3325" w:type="dxa"/>
+            <w:tcW w:w="3685" w:type="dxa"/>
           </w:tcPr>
           <w:p>
             <w:pPr>
@@ -869,7 +920,7 @@
         </w:tc>
         <w:tc>
           <w:tcPr>
-            <w:tcW w:w="3600" w:type="dxa"/>
+            <w:tcW w:w="3240" w:type="dxa"/>
           </w:tcPr>
           <w:p>
             <w:pPr>
@@ -915,7 +966,7 @@
       <w:tr>
         <w:tc>
           <w:tcPr>
-            <w:tcW w:w="3325" w:type="dxa"/>
+            <w:tcW w:w="3685" w:type="dxa"/>
           </w:tcPr>
           <w:p>
             <w:pPr>
@@ -937,7 +988,7 @@
         </w:tc>
         <w:tc>
           <w:tcPr>
-            <w:tcW w:w="3600" w:type="dxa"/>
+            <w:tcW w:w="3240" w:type="dxa"/>
           </w:tcPr>
           <w:p>
             <w:pPr>
@@ -954,6 +1005,74 @@
                 <w:szCs w:val="24"/>
               </w:rPr>
               <w:t>3</w:t>
+            </w:r>
+          </w:p>
+        </w:tc>
+        <w:tc>
+          <w:tcPr>
+            <w:tcW w:w="2423" w:type="dxa"/>
+          </w:tcPr>
+          <w:p>
+            <w:pPr>
+              <w:rPr>
+                <w:rFonts w:ascii="Times New Roman" w:hAnsi="Times New Roman" w:cs="Times New Roman"/>
+                <w:sz w:val="24"/>
+                <w:szCs w:val="24"/>
+              </w:rPr>
+            </w:pPr>
+            <w:r>
+              <w:rPr>
+                <w:rFonts w:ascii="Times New Roman" w:hAnsi="Times New Roman" w:cs="Times New Roman"/>
+                <w:sz w:val="24"/>
+                <w:szCs w:val="24"/>
+              </w:rPr>
+              <w:t>N</w:t>
+            </w:r>
+          </w:p>
+        </w:tc>
+      </w:tr>
+      <w:tr>
+        <w:tc>
+          <w:tcPr>
+            <w:tcW w:w="3685" w:type="dxa"/>
+          </w:tcPr>
+          <w:p>
+            <w:pPr>
+              <w:rPr>
+                <w:rFonts w:ascii="Times New Roman" w:hAnsi="Times New Roman" w:cs="Times New Roman"/>
+                <w:sz w:val="24"/>
+                <w:szCs w:val="24"/>
+              </w:rPr>
+            </w:pPr>
+            <w:r>
+              <w:rPr>
+                <w:rFonts w:ascii="Times New Roman" w:hAnsi="Times New Roman" w:cs="Times New Roman"/>
+                <w:sz w:val="24"/>
+                <w:szCs w:val="24"/>
+              </w:rPr>
+              <w:t>Brain storm about “intangible stats”</w:t>
+            </w:r>
+          </w:p>
+        </w:tc>
+        <w:tc>
+          <w:tcPr>
+            <w:tcW w:w="3240" w:type="dxa"/>
+          </w:tcPr>
+          <w:p>
+            <w:pPr>
+              <w:rPr>
+                <w:rFonts w:ascii="Times New Roman" w:hAnsi="Times New Roman" w:cs="Times New Roman"/>
+                <w:sz w:val="24"/>
+                <w:szCs w:val="24"/>
+              </w:rPr>
+            </w:pPr>
+            <w:r>
+              <w:rPr>
+                <w:rFonts w:ascii="Times New Roman" w:hAnsi="Times New Roman" w:cs="Times New Roman"/>
+                <w:sz w:val="24"/>
+                <w:szCs w:val="24"/>
+              </w:rPr>
+              <w:t>4</w:t>
             </w:r>
           </w:p>
         </w:tc>
@@ -1171,6 +1290,7 @@
         <w:tc>
           <w:tcPr>
             <w:tcW w:w="3685" w:type="dxa"/>
+            <w:shd w:val="clear" w:color="auto" w:fill="92D050"/>
           </w:tcPr>
           <w:p>
             <w:pPr>
@@ -1193,6 +1313,7 @@
         <w:tc>
           <w:tcPr>
             <w:tcW w:w="3240" w:type="dxa"/>
+            <w:shd w:val="clear" w:color="auto" w:fill="92D050"/>
           </w:tcPr>
           <w:p>
             <w:pPr>
@@ -1215,22 +1336,23 @@
         <w:tc>
           <w:tcPr>
             <w:tcW w:w="2425" w:type="dxa"/>
-          </w:tcPr>
-          <w:p>
-            <w:pPr>
-              <w:rPr>
-                <w:rFonts w:ascii="Times New Roman" w:hAnsi="Times New Roman" w:cs="Times New Roman"/>
-                <w:sz w:val="24"/>
-                <w:szCs w:val="24"/>
-              </w:rPr>
-            </w:pPr>
-            <w:r>
-              <w:rPr>
-                <w:rFonts w:ascii="Times New Roman" w:hAnsi="Times New Roman" w:cs="Times New Roman"/>
-                <w:sz w:val="24"/>
-                <w:szCs w:val="24"/>
-              </w:rPr>
-              <w:t>N</w:t>
+            <w:shd w:val="clear" w:color="auto" w:fill="92D050"/>
+          </w:tcPr>
+          <w:p>
+            <w:pPr>
+              <w:rPr>
+                <w:rFonts w:ascii="Times New Roman" w:hAnsi="Times New Roman" w:cs="Times New Roman"/>
+                <w:sz w:val="24"/>
+                <w:szCs w:val="24"/>
+              </w:rPr>
+            </w:pPr>
+            <w:r>
+              <w:rPr>
+                <w:rFonts w:ascii="Times New Roman" w:hAnsi="Times New Roman" w:cs="Times New Roman"/>
+                <w:sz w:val="24"/>
+                <w:szCs w:val="24"/>
+              </w:rPr>
+              <w:t>Y</w:t>
             </w:r>
           </w:p>
         </w:tc>
@@ -1307,7 +1429,7 @@
         <w:tc>
           <w:tcPr>
             <w:tcW w:w="3685" w:type="dxa"/>
-            <w:shd w:val="clear" w:color="auto" w:fill="EAF1DD" w:themeFill="accent3" w:themeFillTint="33"/>
+            <w:shd w:val="clear" w:color="auto" w:fill="92D050"/>
           </w:tcPr>
           <w:p>
             <w:pPr>
@@ -1330,7 +1452,7 @@
         <w:tc>
           <w:tcPr>
             <w:tcW w:w="3240" w:type="dxa"/>
-            <w:shd w:val="clear" w:color="auto" w:fill="EAF1DD" w:themeFill="accent3" w:themeFillTint="33"/>
+            <w:shd w:val="clear" w:color="auto" w:fill="92D050"/>
           </w:tcPr>
           <w:p>
             <w:pPr>
@@ -1353,7 +1475,7 @@
         <w:tc>
           <w:tcPr>
             <w:tcW w:w="2425" w:type="dxa"/>
-            <w:shd w:val="clear" w:color="auto" w:fill="EAF1DD" w:themeFill="accent3" w:themeFillTint="33"/>
+            <w:shd w:val="clear" w:color="auto" w:fill="92D050"/>
           </w:tcPr>
           <w:p>
             <w:pPr>
@@ -1378,7 +1500,7 @@
         <w:tc>
           <w:tcPr>
             <w:tcW w:w="3685" w:type="dxa"/>
-            <w:shd w:val="clear" w:color="auto" w:fill="EAF1DD" w:themeFill="accent3" w:themeFillTint="33"/>
+            <w:shd w:val="clear" w:color="auto" w:fill="92D050"/>
           </w:tcPr>
           <w:p>
             <w:pPr>
@@ -1401,7 +1523,7 @@
         <w:tc>
           <w:tcPr>
             <w:tcW w:w="3240" w:type="dxa"/>
-            <w:shd w:val="clear" w:color="auto" w:fill="EAF1DD" w:themeFill="accent3" w:themeFillTint="33"/>
+            <w:shd w:val="clear" w:color="auto" w:fill="92D050"/>
           </w:tcPr>
           <w:p>
             <w:pPr>
@@ -1424,7 +1546,7 @@
         <w:tc>
           <w:tcPr>
             <w:tcW w:w="2425" w:type="dxa"/>
-            <w:shd w:val="clear" w:color="auto" w:fill="EAF1DD" w:themeFill="accent3" w:themeFillTint="33"/>
+            <w:shd w:val="clear" w:color="auto" w:fill="92D050"/>
           </w:tcPr>
           <w:p>
             <w:pPr>
@@ -1594,6 +1716,7 @@
         <w:tc>
           <w:tcPr>
             <w:tcW w:w="3685" w:type="dxa"/>
+            <w:shd w:val="clear" w:color="auto" w:fill="92D050"/>
           </w:tcPr>
           <w:p>
             <w:pPr>
@@ -1616,6 +1739,7 @@
         <w:tc>
           <w:tcPr>
             <w:tcW w:w="3240" w:type="dxa"/>
+            <w:shd w:val="clear" w:color="auto" w:fill="92D050"/>
           </w:tcPr>
           <w:p>
             <w:pPr>
@@ -1638,22 +1762,23 @@
         <w:tc>
           <w:tcPr>
             <w:tcW w:w="2425" w:type="dxa"/>
-          </w:tcPr>
-          <w:p>
-            <w:pPr>
-              <w:rPr>
-                <w:rFonts w:ascii="Times New Roman" w:hAnsi="Times New Roman" w:cs="Times New Roman"/>
-                <w:sz w:val="24"/>
-                <w:szCs w:val="24"/>
-              </w:rPr>
-            </w:pPr>
-            <w:r>
-              <w:rPr>
-                <w:rFonts w:ascii="Times New Roman" w:hAnsi="Times New Roman" w:cs="Times New Roman"/>
-                <w:sz w:val="24"/>
-                <w:szCs w:val="24"/>
-              </w:rPr>
-              <w:t>N</w:t>
+            <w:shd w:val="clear" w:color="auto" w:fill="92D050"/>
+          </w:tcPr>
+          <w:p>
+            <w:pPr>
+              <w:rPr>
+                <w:rFonts w:ascii="Times New Roman" w:hAnsi="Times New Roman" w:cs="Times New Roman"/>
+                <w:sz w:val="24"/>
+                <w:szCs w:val="24"/>
+              </w:rPr>
+            </w:pPr>
+            <w:r>
+              <w:rPr>
+                <w:rFonts w:ascii="Times New Roman" w:hAnsi="Times New Roman" w:cs="Times New Roman"/>
+                <w:sz w:val="24"/>
+                <w:szCs w:val="24"/>
+              </w:rPr>
+              <w:t>Y</w:t>
             </w:r>
           </w:p>
         </w:tc>
@@ -1945,6 +2070,7 @@
         <w:pStyle w:val="Heading2"/>
       </w:pPr>
       <w:r>
+        <w:lastRenderedPageBreak/>
         <w:t>Sprint Retrospective</w:t>
       </w:r>
     </w:p>

</xml_diff>

<commit_message>
finalize docs and comments in code before sprint review 2
</commit_message>
<xml_diff>
--- a/documentation/Sprint 2 Documentation.docx
+++ b/documentation/Sprint 2 Documentation.docx
@@ -72,7 +72,7 @@
           <w:sz w:val="24"/>
           <w:szCs w:val="24"/>
         </w:rPr>
-        <w:t xml:space="preserve">Kevin Brosam, Nate Lang, John </w:t>
+        <w:t xml:space="preserve">Kevin Brosam, Nate Lang, John Hattas, Alex </w:t>
       </w:r>
       <w:proofErr w:type="spellStart"/>
       <w:r>
@@ -81,7 +81,7 @@
           <w:sz w:val="24"/>
           <w:szCs w:val="24"/>
         </w:rPr>
-        <w:t>Hattas</w:t>
+        <w:t>Berkhout</w:t>
       </w:r>
       <w:proofErr w:type="spellEnd"/>
       <w:r>
@@ -90,24 +90,6 @@
           <w:sz w:val="24"/>
           <w:szCs w:val="24"/>
         </w:rPr>
-        <w:t xml:space="preserve">, Alex </w:t>
-      </w:r>
-      <w:proofErr w:type="spellStart"/>
-      <w:r>
-        <w:rPr>
-          <w:rFonts w:ascii="Times New Roman" w:hAnsi="Times New Roman" w:cs="Times New Roman"/>
-          <w:sz w:val="24"/>
-          <w:szCs w:val="24"/>
-        </w:rPr>
-        <w:t>Berkhout</w:t>
-      </w:r>
-      <w:proofErr w:type="spellEnd"/>
-      <w:r>
-        <w:rPr>
-          <w:rFonts w:ascii="Times New Roman" w:hAnsi="Times New Roman" w:cs="Times New Roman"/>
-          <w:sz w:val="24"/>
-          <w:szCs w:val="24"/>
-        </w:rPr>
         <w:t>, Matt Petter</w:t>
       </w:r>
     </w:p>
@@ -144,7 +126,23 @@
           <w:sz w:val="24"/>
           <w:szCs w:val="24"/>
         </w:rPr>
-        <w:t xml:space="preserve">Nate is looking for a way to compare multiple tournaments at a time and find a way to predict the winner based on previous tournaments.  He wants to select several indicators and have the program find the ideal combination for the best possible bracket.  He also wants to be able to use advanced statistics such as SRS or </w:t>
+        <w:t xml:space="preserve">Nate is looking for a way to compare multiple tournaments at a time and find a way to predict the winner based on previous tournaments.  He wants to </w:t>
+      </w:r>
+      <w:r>
+        <w:rPr>
+          <w:rFonts w:ascii="Times New Roman" w:hAnsi="Times New Roman" w:cs="Times New Roman"/>
+          <w:sz w:val="24"/>
+          <w:szCs w:val="24"/>
+        </w:rPr>
+        <w:t xml:space="preserve">be able to </w:t>
+      </w:r>
+      <w:r>
+        <w:rPr>
+          <w:rFonts w:ascii="Times New Roman" w:hAnsi="Times New Roman" w:cs="Times New Roman"/>
+          <w:sz w:val="24"/>
+          <w:szCs w:val="24"/>
+        </w:rPr>
+        <w:t xml:space="preserve">select several indicators and have the program find the ideal combination for the best possible bracket.  He also wants to be able to use advanced statistics such as SRS or </w:t>
       </w:r>
       <w:r>
         <w:rPr>
@@ -211,7 +209,24 @@
           <w:sz w:val="24"/>
           <w:szCs w:val="24"/>
         </w:rPr>
-        <w:t>Kevin knows a fair amount about college basketball and compares stats regularly.  He knows that there are other factors which affect games that do not appear on the stat sheet.  Some of these include injuries, location of game, and recent play.  He wants a way to easily compare these new stats with each team without combing through data for hours.</w:t>
+        <w:t>John wants to test combinations of statistics to see how well they would have performed during the 2014-2015 season.  He enters in the season and which indicators he wants, then runs the software to figure out which combination of indicators yielded the best results, and how many points/games correct he achieved for that season with those indicators.</w:t>
+      </w:r>
+    </w:p>
+    <w:p>
+      <w:pPr>
+        <w:rPr>
+          <w:rFonts w:ascii="Times New Roman" w:hAnsi="Times New Roman" w:cs="Times New Roman"/>
+          <w:sz w:val="24"/>
+          <w:szCs w:val="24"/>
+        </w:rPr>
+      </w:pPr>
+      <w:r>
+        <w:rPr>
+          <w:rFonts w:ascii="Times New Roman" w:hAnsi="Times New Roman" w:cs="Times New Roman"/>
+          <w:sz w:val="24"/>
+          <w:szCs w:val="24"/>
+        </w:rPr>
+        <w:t>John figured out which indicators worked well for the 2014-2015 season, now he wants to try it out with different weights for the indicators.  John can put in the weights for each indicator to get an even better prediction than before.</w:t>
       </w:r>
     </w:p>
     <w:p>
@@ -252,19 +267,185 @@
     </w:p>
     <w:p>
       <w:pPr>
-        <w:rPr>
-          <w:rFonts w:ascii="Times New Roman" w:hAnsi="Times New Roman" w:cs="Times New Roman"/>
-          <w:sz w:val="24"/>
-          <w:szCs w:val="24"/>
-        </w:rPr>
-      </w:pPr>
-      <w:r>
-        <w:rPr>
-          <w:rFonts w:ascii="Times New Roman" w:hAnsi="Times New Roman" w:cs="Times New Roman"/>
-          <w:sz w:val="24"/>
-          <w:szCs w:val="24"/>
-        </w:rPr>
-        <w:t>Create SRS, SOS, RPI, methods</w:t>
+        <w:pStyle w:val="ListParagraph"/>
+        <w:numPr>
+          <w:ilvl w:val="0"/>
+          <w:numId w:val="3"/>
+        </w:numPr>
+        <w:rPr>
+          <w:rFonts w:ascii="Times New Roman" w:hAnsi="Times New Roman" w:cs="Times New Roman"/>
+          <w:sz w:val="24"/>
+          <w:szCs w:val="24"/>
+        </w:rPr>
+      </w:pPr>
+      <w:r>
+        <w:rPr>
+          <w:rFonts w:ascii="Times New Roman" w:hAnsi="Times New Roman" w:cs="Times New Roman"/>
+          <w:sz w:val="24"/>
+          <w:szCs w:val="24"/>
+        </w:rPr>
+        <w:t>Data from Kaggle’s yearly NCAA ML Competition</w:t>
+      </w:r>
+    </w:p>
+    <w:p>
+      <w:pPr>
+        <w:pStyle w:val="ListParagraph"/>
+        <w:numPr>
+          <w:ilvl w:val="0"/>
+          <w:numId w:val="3"/>
+        </w:numPr>
+        <w:rPr>
+          <w:rFonts w:ascii="Times New Roman" w:hAnsi="Times New Roman" w:cs="Times New Roman"/>
+          <w:sz w:val="24"/>
+          <w:szCs w:val="24"/>
+        </w:rPr>
+      </w:pPr>
+      <w:hyperlink r:id="rId5" w:history="1">
+        <w:r>
+          <w:rPr>
+            <w:rStyle w:val="Hyperlink"/>
+            <w:rFonts w:ascii="Times New Roman" w:hAnsi="Times New Roman" w:cs="Times New Roman"/>
+            <w:sz w:val="24"/>
+            <w:szCs w:val="24"/>
+          </w:rPr>
+          <w:t>https://www.kaggle.com/c/mens-machine-learning-competition-2018</w:t>
+        </w:r>
+      </w:hyperlink>
+    </w:p>
+    <w:p>
+      <w:pPr>
+        <w:pStyle w:val="ListParagraph"/>
+        <w:numPr>
+          <w:ilvl w:val="0"/>
+          <w:numId w:val="3"/>
+        </w:numPr>
+        <w:rPr>
+          <w:rFonts w:ascii="Times New Roman" w:hAnsi="Times New Roman" w:cs="Times New Roman"/>
+          <w:sz w:val="24"/>
+          <w:szCs w:val="24"/>
+        </w:rPr>
+      </w:pPr>
+      <w:r>
+        <w:rPr>
+          <w:rFonts w:ascii="Times New Roman" w:hAnsi="Times New Roman" w:cs="Times New Roman"/>
+          <w:sz w:val="24"/>
+          <w:szCs w:val="24"/>
+        </w:rPr>
+        <w:lastRenderedPageBreak/>
+        <w:t>We need Kaggle data because our last dataset included data from tournament, which is unreasonable since you don’t have this data to predict the tournament.</w:t>
+      </w:r>
+    </w:p>
+    <w:p>
+      <w:pPr>
+        <w:rPr>
+          <w:rFonts w:ascii="Times New Roman" w:hAnsi="Times New Roman" w:cs="Times New Roman"/>
+          <w:sz w:val="24"/>
+          <w:szCs w:val="24"/>
+        </w:rPr>
+      </w:pPr>
+      <w:r>
+        <w:rPr>
+          <w:rFonts w:ascii="Times New Roman" w:hAnsi="Times New Roman" w:cs="Times New Roman"/>
+          <w:sz w:val="24"/>
+          <w:szCs w:val="24"/>
+        </w:rPr>
+        <w:t xml:space="preserve">Create SRS, SOS, RPI, </w:t>
+      </w:r>
+      <w:r>
+        <w:rPr>
+          <w:rFonts w:ascii="Times New Roman" w:hAnsi="Times New Roman" w:cs="Times New Roman"/>
+          <w:sz w:val="24"/>
+          <w:szCs w:val="24"/>
+        </w:rPr>
+        <w:t>stat columns</w:t>
+      </w:r>
+    </w:p>
+    <w:p>
+      <w:pPr>
+        <w:pStyle w:val="ListParagraph"/>
+        <w:numPr>
+          <w:ilvl w:val="0"/>
+          <w:numId w:val="3"/>
+        </w:numPr>
+        <w:rPr>
+          <w:rFonts w:ascii="Times New Roman" w:hAnsi="Times New Roman" w:cs="Times New Roman"/>
+          <w:sz w:val="24"/>
+          <w:szCs w:val="24"/>
+        </w:rPr>
+      </w:pPr>
+      <w:r>
+        <w:rPr>
+          <w:rFonts w:ascii="Times New Roman" w:hAnsi="Times New Roman" w:cs="Times New Roman"/>
+          <w:sz w:val="24"/>
+          <w:szCs w:val="24"/>
+        </w:rPr>
+        <w:t>We want to add these statistics to our data.</w:t>
+      </w:r>
+    </w:p>
+    <w:p>
+      <w:pPr>
+        <w:pStyle w:val="ListParagraph"/>
+        <w:numPr>
+          <w:ilvl w:val="0"/>
+          <w:numId w:val="3"/>
+        </w:numPr>
+        <w:rPr>
+          <w:rFonts w:ascii="Times New Roman" w:hAnsi="Times New Roman" w:cs="Times New Roman"/>
+          <w:sz w:val="24"/>
+          <w:szCs w:val="24"/>
+        </w:rPr>
+      </w:pPr>
+      <w:r>
+        <w:rPr>
+          <w:rFonts w:ascii="Times New Roman" w:hAnsi="Times New Roman" w:cs="Times New Roman"/>
+          <w:sz w:val="24"/>
+          <w:szCs w:val="24"/>
+        </w:rPr>
+        <w:t>SRS is Simple Rating System</w:t>
+      </w:r>
+    </w:p>
+    <w:p>
+      <w:pPr>
+        <w:pStyle w:val="ListParagraph"/>
+        <w:numPr>
+          <w:ilvl w:val="0"/>
+          <w:numId w:val="3"/>
+        </w:numPr>
+        <w:rPr>
+          <w:rFonts w:ascii="Times New Roman" w:hAnsi="Times New Roman" w:cs="Times New Roman"/>
+          <w:sz w:val="24"/>
+          <w:szCs w:val="24"/>
+        </w:rPr>
+      </w:pPr>
+      <w:r>
+        <w:rPr>
+          <w:rFonts w:ascii="Times New Roman" w:hAnsi="Times New Roman" w:cs="Times New Roman"/>
+          <w:sz w:val="24"/>
+          <w:szCs w:val="24"/>
+        </w:rPr>
+        <w:t>RPI is Ratings Percentage Index</w:t>
+      </w:r>
+    </w:p>
+    <w:p>
+      <w:pPr>
+        <w:pStyle w:val="ListParagraph"/>
+        <w:numPr>
+          <w:ilvl w:val="0"/>
+          <w:numId w:val="3"/>
+        </w:numPr>
+        <w:rPr>
+          <w:rFonts w:ascii="Times New Roman" w:hAnsi="Times New Roman" w:cs="Times New Roman"/>
+          <w:sz w:val="24"/>
+          <w:szCs w:val="24"/>
+        </w:rPr>
+      </w:pPr>
+      <w:r>
+        <w:rPr>
+          <w:rFonts w:ascii="Times New Roman" w:hAnsi="Times New Roman" w:cs="Times New Roman"/>
+          <w:sz w:val="24"/>
+          <w:szCs w:val="24"/>
+        </w:rPr>
+        <w:t>SOS is Strength of Schedule</w:t>
       </w:r>
     </w:p>
     <w:p>
@@ -286,6 +467,72 @@
     </w:p>
     <w:p>
       <w:pPr>
+        <w:pStyle w:val="ListParagraph"/>
+        <w:numPr>
+          <w:ilvl w:val="0"/>
+          <w:numId w:val="3"/>
+        </w:numPr>
+        <w:rPr>
+          <w:rFonts w:ascii="Times New Roman" w:hAnsi="Times New Roman" w:cs="Times New Roman"/>
+          <w:sz w:val="24"/>
+          <w:szCs w:val="24"/>
+        </w:rPr>
+      </w:pPr>
+      <w:r>
+        <w:rPr>
+          <w:rFonts w:ascii="Times New Roman" w:hAnsi="Times New Roman" w:cs="Times New Roman"/>
+          <w:sz w:val="24"/>
+          <w:szCs w:val="24"/>
+        </w:rPr>
+        <w:t>Simplify code for readability</w:t>
+      </w:r>
+    </w:p>
+    <w:p>
+      <w:pPr>
+        <w:pStyle w:val="ListParagraph"/>
+        <w:numPr>
+          <w:ilvl w:val="0"/>
+          <w:numId w:val="3"/>
+        </w:numPr>
+        <w:rPr>
+          <w:rFonts w:ascii="Times New Roman" w:hAnsi="Times New Roman" w:cs="Times New Roman"/>
+          <w:sz w:val="24"/>
+          <w:szCs w:val="24"/>
+        </w:rPr>
+      </w:pPr>
+      <w:r>
+        <w:rPr>
+          <w:rFonts w:ascii="Times New Roman" w:hAnsi="Times New Roman" w:cs="Times New Roman"/>
+          <w:sz w:val="24"/>
+          <w:szCs w:val="24"/>
+        </w:rPr>
+        <w:t>Add more comments</w:t>
+      </w:r>
+    </w:p>
+    <w:p>
+      <w:pPr>
+        <w:pStyle w:val="ListParagraph"/>
+        <w:numPr>
+          <w:ilvl w:val="0"/>
+          <w:numId w:val="3"/>
+        </w:numPr>
+        <w:rPr>
+          <w:rFonts w:ascii="Times New Roman" w:hAnsi="Times New Roman" w:cs="Times New Roman"/>
+          <w:sz w:val="24"/>
+          <w:szCs w:val="24"/>
+        </w:rPr>
+      </w:pPr>
+      <w:r>
+        <w:rPr>
+          <w:rFonts w:ascii="Times New Roman" w:hAnsi="Times New Roman" w:cs="Times New Roman"/>
+          <w:sz w:val="24"/>
+          <w:szCs w:val="24"/>
+        </w:rPr>
+        <w:t>Move things into functions to make actual simulation shorter and more clear</w:t>
+      </w:r>
+    </w:p>
+    <w:p>
+      <w:pPr>
         <w:rPr>
           <w:rFonts w:ascii="Times New Roman" w:hAnsi="Times New Roman" w:cs="Times New Roman"/>
           <w:sz w:val="24"/>
@@ -303,6 +550,72 @@
     </w:p>
     <w:p>
       <w:pPr>
+        <w:pStyle w:val="ListParagraph"/>
+        <w:numPr>
+          <w:ilvl w:val="0"/>
+          <w:numId w:val="3"/>
+        </w:numPr>
+        <w:rPr>
+          <w:rFonts w:ascii="Times New Roman" w:hAnsi="Times New Roman" w:cs="Times New Roman"/>
+          <w:sz w:val="24"/>
+          <w:szCs w:val="24"/>
+        </w:rPr>
+      </w:pPr>
+      <w:r>
+        <w:rPr>
+          <w:rFonts w:ascii="Times New Roman" w:hAnsi="Times New Roman" w:cs="Times New Roman"/>
+          <w:sz w:val="24"/>
+          <w:szCs w:val="24"/>
+        </w:rPr>
+        <w:t>This will determine the best combination of indicators and weights</w:t>
+      </w:r>
+    </w:p>
+    <w:p>
+      <w:pPr>
+        <w:pStyle w:val="ListParagraph"/>
+        <w:numPr>
+          <w:ilvl w:val="0"/>
+          <w:numId w:val="3"/>
+        </w:numPr>
+        <w:rPr>
+          <w:rFonts w:ascii="Times New Roman" w:hAnsi="Times New Roman" w:cs="Times New Roman"/>
+          <w:sz w:val="24"/>
+          <w:szCs w:val="24"/>
+        </w:rPr>
+      </w:pPr>
+      <w:r>
+        <w:rPr>
+          <w:rFonts w:ascii="Times New Roman" w:hAnsi="Times New Roman" w:cs="Times New Roman"/>
+          <w:sz w:val="24"/>
+          <w:szCs w:val="24"/>
+        </w:rPr>
+        <w:t>We *kind of* did this by testing every combination of indicators, but not weights.</w:t>
+      </w:r>
+    </w:p>
+    <w:p>
+      <w:pPr>
+        <w:pStyle w:val="ListParagraph"/>
+        <w:numPr>
+          <w:ilvl w:val="0"/>
+          <w:numId w:val="3"/>
+        </w:numPr>
+        <w:rPr>
+          <w:rFonts w:ascii="Times New Roman" w:hAnsi="Times New Roman" w:cs="Times New Roman"/>
+          <w:sz w:val="24"/>
+          <w:szCs w:val="24"/>
+        </w:rPr>
+      </w:pPr>
+      <w:r>
+        <w:rPr>
+          <w:rFonts w:ascii="Times New Roman" w:hAnsi="Times New Roman" w:cs="Times New Roman"/>
+          <w:sz w:val="24"/>
+          <w:szCs w:val="24"/>
+        </w:rPr>
+        <w:t>Need to do more in next sprint</w:t>
+      </w:r>
+    </w:p>
+    <w:p>
+      <w:pPr>
         <w:rPr>
           <w:rFonts w:ascii="Times New Roman" w:hAnsi="Times New Roman" w:cs="Times New Roman"/>
           <w:sz w:val="24"/>
@@ -320,20 +633,63 @@
     </w:p>
     <w:p>
       <w:pPr>
-        <w:rPr>
-          <w:rFonts w:ascii="Times New Roman" w:hAnsi="Times New Roman" w:cs="Times New Roman"/>
-          <w:sz w:val="24"/>
-          <w:szCs w:val="24"/>
-        </w:rPr>
-      </w:pPr>
-      <w:r>
-        <w:rPr>
-          <w:rFonts w:ascii="Times New Roman" w:hAnsi="Times New Roman" w:cs="Times New Roman"/>
-          <w:sz w:val="24"/>
-          <w:szCs w:val="24"/>
-        </w:rPr>
-        <w:lastRenderedPageBreak/>
-        <w:t>Create an extra stats column</w:t>
+        <w:pStyle w:val="ListParagraph"/>
+        <w:numPr>
+          <w:ilvl w:val="0"/>
+          <w:numId w:val="3"/>
+        </w:numPr>
+        <w:rPr>
+          <w:rFonts w:ascii="Times New Roman" w:hAnsi="Times New Roman" w:cs="Times New Roman"/>
+          <w:sz w:val="24"/>
+          <w:szCs w:val="24"/>
+        </w:rPr>
+      </w:pPr>
+      <w:r>
+        <w:rPr>
+          <w:rFonts w:ascii="Times New Roman" w:hAnsi="Times New Roman" w:cs="Times New Roman"/>
+          <w:sz w:val="24"/>
+          <w:szCs w:val="24"/>
+        </w:rPr>
+        <w:t>Same as above, need to do more next time</w:t>
+      </w:r>
+    </w:p>
+    <w:p>
+      <w:pPr>
+        <w:rPr>
+          <w:rFonts w:ascii="Times New Roman" w:hAnsi="Times New Roman" w:cs="Times New Roman"/>
+          <w:sz w:val="24"/>
+          <w:szCs w:val="24"/>
+        </w:rPr>
+      </w:pPr>
+      <w:r>
+        <w:rPr>
+          <w:rFonts w:ascii="Times New Roman" w:hAnsi="Times New Roman" w:cs="Times New Roman"/>
+          <w:sz w:val="24"/>
+          <w:szCs w:val="24"/>
+        </w:rPr>
+        <w:t>Calculate and add extra stat columns to our dataset</w:t>
+      </w:r>
+    </w:p>
+    <w:p>
+      <w:pPr>
+        <w:pStyle w:val="ListParagraph"/>
+        <w:numPr>
+          <w:ilvl w:val="0"/>
+          <w:numId w:val="3"/>
+        </w:numPr>
+        <w:rPr>
+          <w:rFonts w:ascii="Times New Roman" w:hAnsi="Times New Roman" w:cs="Times New Roman"/>
+          <w:sz w:val="24"/>
+          <w:szCs w:val="24"/>
+        </w:rPr>
+      </w:pPr>
+      <w:r>
+        <w:rPr>
+          <w:rFonts w:ascii="Times New Roman" w:hAnsi="Times New Roman" w:cs="Times New Roman"/>
+          <w:sz w:val="24"/>
+          <w:szCs w:val="24"/>
+        </w:rPr>
+        <w:t>These include</w:t>
       </w:r>
     </w:p>
     <w:p>
@@ -355,6 +711,28 @@
     </w:p>
     <w:p>
       <w:pPr>
+        <w:pStyle w:val="ListParagraph"/>
+        <w:numPr>
+          <w:ilvl w:val="0"/>
+          <w:numId w:val="3"/>
+        </w:numPr>
+        <w:rPr>
+          <w:rFonts w:ascii="Times New Roman" w:hAnsi="Times New Roman" w:cs="Times New Roman"/>
+          <w:sz w:val="24"/>
+          <w:szCs w:val="24"/>
+        </w:rPr>
+      </w:pPr>
+      <w:r>
+        <w:rPr>
+          <w:rFonts w:ascii="Times New Roman" w:hAnsi="Times New Roman" w:cs="Times New Roman"/>
+          <w:sz w:val="24"/>
+          <w:szCs w:val="24"/>
+        </w:rPr>
+        <w:t>Be able to use multiple indicators with each other</w:t>
+      </w:r>
+    </w:p>
+    <w:p>
+      <w:pPr>
         <w:rPr>
           <w:rFonts w:ascii="Times New Roman" w:hAnsi="Times New Roman" w:cs="Times New Roman"/>
           <w:sz w:val="24"/>
@@ -372,6 +750,50 @@
     </w:p>
     <w:p>
       <w:pPr>
+        <w:pStyle w:val="ListParagraph"/>
+        <w:numPr>
+          <w:ilvl w:val="0"/>
+          <w:numId w:val="3"/>
+        </w:numPr>
+        <w:rPr>
+          <w:rFonts w:ascii="Times New Roman" w:hAnsi="Times New Roman" w:cs="Times New Roman"/>
+          <w:sz w:val="24"/>
+          <w:szCs w:val="24"/>
+        </w:rPr>
+      </w:pPr>
+      <w:r>
+        <w:rPr>
+          <w:rFonts w:ascii="Times New Roman" w:hAnsi="Times New Roman" w:cs="Times New Roman"/>
+          <w:sz w:val="24"/>
+          <w:szCs w:val="24"/>
+        </w:rPr>
+        <w:t>Be able to assign different weights for the indicators.</w:t>
+      </w:r>
+    </w:p>
+    <w:p>
+      <w:pPr>
+        <w:pStyle w:val="ListParagraph"/>
+        <w:numPr>
+          <w:ilvl w:val="0"/>
+          <w:numId w:val="3"/>
+        </w:numPr>
+        <w:rPr>
+          <w:rFonts w:ascii="Times New Roman" w:hAnsi="Times New Roman" w:cs="Times New Roman"/>
+          <w:sz w:val="24"/>
+          <w:szCs w:val="24"/>
+        </w:rPr>
+      </w:pPr>
+      <w:r>
+        <w:rPr>
+          <w:rFonts w:ascii="Times New Roman" w:hAnsi="Times New Roman" w:cs="Times New Roman"/>
+          <w:sz w:val="24"/>
+          <w:szCs w:val="24"/>
+        </w:rPr>
+        <w:t>We realized we need to normalize the indicators so one does not dominate the other. This is our first plan of action for next sprint.</w:t>
+      </w:r>
+    </w:p>
+    <w:p>
+      <w:pPr>
         <w:rPr>
           <w:rFonts w:ascii="Times New Roman" w:hAnsi="Times New Roman" w:cs="Times New Roman"/>
           <w:sz w:val="24"/>
@@ -385,6 +807,28 @@
           <w:szCs w:val="24"/>
         </w:rPr>
         <w:t>Brain storm about “intangible stats”</w:t>
+      </w:r>
+    </w:p>
+    <w:p>
+      <w:pPr>
+        <w:pStyle w:val="ListParagraph"/>
+        <w:numPr>
+          <w:ilvl w:val="0"/>
+          <w:numId w:val="3"/>
+        </w:numPr>
+        <w:rPr>
+          <w:rFonts w:ascii="Times New Roman" w:hAnsi="Times New Roman" w:cs="Times New Roman"/>
+          <w:sz w:val="24"/>
+          <w:szCs w:val="24"/>
+        </w:rPr>
+      </w:pPr>
+      <w:r>
+        <w:rPr>
+          <w:rFonts w:ascii="Times New Roman" w:hAnsi="Times New Roman" w:cs="Times New Roman"/>
+          <w:sz w:val="24"/>
+          <w:szCs w:val="24"/>
+        </w:rPr>
+        <w:t>Unique stats that we might create to help us predict</w:t>
       </w:r>
     </w:p>
     <w:p>
@@ -489,21 +933,24 @@
         <w:tc>
           <w:tcPr>
             <w:tcW w:w="3685" w:type="dxa"/>
-          </w:tcPr>
-          <w:p>
-            <w:pPr>
-              <w:rPr>
-                <w:rFonts w:ascii="Times New Roman" w:hAnsi="Times New Roman" w:cs="Times New Roman"/>
-                <w:sz w:val="24"/>
-                <w:szCs w:val="24"/>
-              </w:rPr>
-            </w:pPr>
-            <w:r>
-              <w:rPr>
-                <w:rFonts w:ascii="Times New Roman" w:hAnsi="Times New Roman" w:cs="Times New Roman"/>
-                <w:sz w:val="24"/>
-                <w:szCs w:val="24"/>
-              </w:rPr>
+            <w:shd w:val="clear" w:color="auto" w:fill="EAF1DD" w:themeFill="accent3" w:themeFillTint="33"/>
+          </w:tcPr>
+          <w:p>
+            <w:pPr>
+              <w:rPr>
+                <w:rFonts w:ascii="Times New Roman" w:hAnsi="Times New Roman" w:cs="Times New Roman"/>
+                <w:sz w:val="24"/>
+                <w:szCs w:val="24"/>
+              </w:rPr>
+            </w:pPr>
+            <w:bookmarkStart w:id="0" w:name="_GoBack" w:colFirst="1" w:colLast="1"/>
+            <w:r>
+              <w:rPr>
+                <w:rFonts w:ascii="Times New Roman" w:hAnsi="Times New Roman" w:cs="Times New Roman"/>
+                <w:sz w:val="24"/>
+                <w:szCs w:val="24"/>
+              </w:rPr>
+              <w:lastRenderedPageBreak/>
               <w:t>Create extra stats column</w:t>
             </w:r>
           </w:p>
@@ -511,6 +958,7 @@
         <w:tc>
           <w:tcPr>
             <w:tcW w:w="3240" w:type="dxa"/>
+            <w:shd w:val="clear" w:color="auto" w:fill="EAF1DD" w:themeFill="accent3" w:themeFillTint="33"/>
           </w:tcPr>
           <w:p>
             <w:pPr>
@@ -533,22 +981,95 @@
         <w:tc>
           <w:tcPr>
             <w:tcW w:w="2423" w:type="dxa"/>
-          </w:tcPr>
-          <w:p>
-            <w:pPr>
-              <w:rPr>
-                <w:rFonts w:ascii="Times New Roman" w:hAnsi="Times New Roman" w:cs="Times New Roman"/>
-                <w:sz w:val="24"/>
-                <w:szCs w:val="24"/>
-              </w:rPr>
-            </w:pPr>
-            <w:r>
-              <w:rPr>
-                <w:rFonts w:ascii="Times New Roman" w:hAnsi="Times New Roman" w:cs="Times New Roman"/>
-                <w:sz w:val="24"/>
-                <w:szCs w:val="24"/>
-              </w:rPr>
-              <w:t>N</w:t>
+            <w:shd w:val="clear" w:color="auto" w:fill="EAF1DD" w:themeFill="accent3" w:themeFillTint="33"/>
+          </w:tcPr>
+          <w:p>
+            <w:pPr>
+              <w:rPr>
+                <w:rFonts w:ascii="Times New Roman" w:hAnsi="Times New Roman" w:cs="Times New Roman"/>
+                <w:sz w:val="24"/>
+                <w:szCs w:val="24"/>
+              </w:rPr>
+            </w:pPr>
+            <w:r>
+              <w:rPr>
+                <w:rFonts w:ascii="Times New Roman" w:hAnsi="Times New Roman" w:cs="Times New Roman"/>
+                <w:sz w:val="24"/>
+                <w:szCs w:val="24"/>
+              </w:rPr>
+              <w:t>Y</w:t>
+            </w:r>
+          </w:p>
+        </w:tc>
+      </w:tr>
+      <w:bookmarkEnd w:id="0"/>
+      <w:tr>
+        <w:tc>
+          <w:tcPr>
+            <w:tcW w:w="3685" w:type="dxa"/>
+            <w:shd w:val="clear" w:color="auto" w:fill="EAF1DD" w:themeFill="accent3" w:themeFillTint="33"/>
+          </w:tcPr>
+          <w:p>
+            <w:pPr>
+              <w:rPr>
+                <w:rFonts w:ascii="Times New Roman" w:hAnsi="Times New Roman" w:cs="Times New Roman"/>
+                <w:sz w:val="24"/>
+                <w:szCs w:val="24"/>
+              </w:rPr>
+            </w:pPr>
+            <w:r>
+              <w:rPr>
+                <w:rFonts w:ascii="Times New Roman" w:hAnsi="Times New Roman" w:cs="Times New Roman"/>
+                <w:sz w:val="24"/>
+                <w:szCs w:val="24"/>
+              </w:rPr>
+              <w:t>Weighting system for indicators</w:t>
+            </w:r>
+          </w:p>
+        </w:tc>
+        <w:tc>
+          <w:tcPr>
+            <w:tcW w:w="3240" w:type="dxa"/>
+            <w:shd w:val="clear" w:color="auto" w:fill="EAF1DD" w:themeFill="accent3" w:themeFillTint="33"/>
+          </w:tcPr>
+          <w:p>
+            <w:pPr>
+              <w:rPr>
+                <w:rFonts w:ascii="Times New Roman" w:hAnsi="Times New Roman" w:cs="Times New Roman"/>
+                <w:sz w:val="24"/>
+                <w:szCs w:val="24"/>
+              </w:rPr>
+            </w:pPr>
+            <w:r>
+              <w:rPr>
+                <w:rFonts w:ascii="Times New Roman" w:hAnsi="Times New Roman" w:cs="Times New Roman"/>
+                <w:sz w:val="24"/>
+                <w:szCs w:val="24"/>
+              </w:rPr>
+              <w:t>5</w:t>
+            </w:r>
+          </w:p>
+        </w:tc>
+        <w:tc>
+          <w:tcPr>
+            <w:tcW w:w="2423" w:type="dxa"/>
+            <w:shd w:val="clear" w:color="auto" w:fill="EAF1DD" w:themeFill="accent3" w:themeFillTint="33"/>
+          </w:tcPr>
+          <w:p>
+            <w:pPr>
+              <w:rPr>
+                <w:rFonts w:ascii="Times New Roman" w:hAnsi="Times New Roman" w:cs="Times New Roman"/>
+                <w:sz w:val="24"/>
+                <w:szCs w:val="24"/>
+              </w:rPr>
+            </w:pPr>
+            <w:r>
+              <w:rPr>
+                <w:rFonts w:ascii="Times New Roman" w:hAnsi="Times New Roman" w:cs="Times New Roman"/>
+                <w:sz w:val="24"/>
+                <w:szCs w:val="24"/>
+              </w:rPr>
+              <w:t>Y</w:t>
             </w:r>
           </w:p>
         </w:tc>
@@ -557,50 +1078,53 @@
         <w:tc>
           <w:tcPr>
             <w:tcW w:w="3685" w:type="dxa"/>
-          </w:tcPr>
-          <w:p>
-            <w:pPr>
-              <w:rPr>
-                <w:rFonts w:ascii="Times New Roman" w:hAnsi="Times New Roman" w:cs="Times New Roman"/>
-                <w:sz w:val="24"/>
-                <w:szCs w:val="24"/>
-              </w:rPr>
-            </w:pPr>
-            <w:r>
-              <w:rPr>
-                <w:rFonts w:ascii="Times New Roman" w:hAnsi="Times New Roman" w:cs="Times New Roman"/>
-                <w:sz w:val="24"/>
-                <w:szCs w:val="24"/>
-              </w:rPr>
-              <w:t>Weighting system for indicators</w:t>
+            <w:shd w:val="clear" w:color="auto" w:fill="F2DBDB" w:themeFill="accent2" w:themeFillTint="33"/>
+          </w:tcPr>
+          <w:p>
+            <w:pPr>
+              <w:rPr>
+                <w:rFonts w:ascii="Times New Roman" w:hAnsi="Times New Roman" w:cs="Times New Roman"/>
+                <w:sz w:val="24"/>
+                <w:szCs w:val="24"/>
+              </w:rPr>
+            </w:pPr>
+            <w:r>
+              <w:rPr>
+                <w:rFonts w:ascii="Times New Roman" w:hAnsi="Times New Roman" w:cs="Times New Roman"/>
+                <w:sz w:val="24"/>
+                <w:szCs w:val="24"/>
+              </w:rPr>
+              <w:t>Basic Machine Learning algorithm</w:t>
             </w:r>
           </w:p>
         </w:tc>
         <w:tc>
           <w:tcPr>
             <w:tcW w:w="3240" w:type="dxa"/>
-          </w:tcPr>
-          <w:p>
-            <w:pPr>
-              <w:rPr>
-                <w:rFonts w:ascii="Times New Roman" w:hAnsi="Times New Roman" w:cs="Times New Roman"/>
-                <w:sz w:val="24"/>
-                <w:szCs w:val="24"/>
-              </w:rPr>
-            </w:pPr>
-            <w:r>
-              <w:rPr>
-                <w:rFonts w:ascii="Times New Roman" w:hAnsi="Times New Roman" w:cs="Times New Roman"/>
-                <w:sz w:val="24"/>
-                <w:szCs w:val="24"/>
-              </w:rPr>
-              <w:t>5</w:t>
+            <w:shd w:val="clear" w:color="auto" w:fill="F2DBDB" w:themeFill="accent2" w:themeFillTint="33"/>
+          </w:tcPr>
+          <w:p>
+            <w:pPr>
+              <w:rPr>
+                <w:rFonts w:ascii="Times New Roman" w:hAnsi="Times New Roman" w:cs="Times New Roman"/>
+                <w:sz w:val="24"/>
+                <w:szCs w:val="24"/>
+              </w:rPr>
+            </w:pPr>
+            <w:r>
+              <w:rPr>
+                <w:rFonts w:ascii="Times New Roman" w:hAnsi="Times New Roman" w:cs="Times New Roman"/>
+                <w:sz w:val="24"/>
+                <w:szCs w:val="24"/>
+              </w:rPr>
+              <w:t>4</w:t>
             </w:r>
           </w:p>
         </w:tc>
         <w:tc>
           <w:tcPr>
             <w:tcW w:w="2423" w:type="dxa"/>
+            <w:shd w:val="clear" w:color="auto" w:fill="F2DBDB" w:themeFill="accent2" w:themeFillTint="33"/>
           </w:tcPr>
           <w:p>
             <w:pPr>
@@ -617,6 +1141,14 @@
                 <w:szCs w:val="24"/>
               </w:rPr>
               <w:t>N</w:t>
+            </w:r>
+            <w:r>
+              <w:rPr>
+                <w:rFonts w:ascii="Times New Roman" w:hAnsi="Times New Roman" w:cs="Times New Roman"/>
+                <w:sz w:val="24"/>
+                <w:szCs w:val="24"/>
+              </w:rPr>
+              <w:t xml:space="preserve"> not really</w:t>
             </w:r>
           </w:p>
         </w:tc>
@@ -625,66 +1157,69 @@
         <w:tc>
           <w:tcPr>
             <w:tcW w:w="3685" w:type="dxa"/>
-          </w:tcPr>
-          <w:p>
-            <w:pPr>
-              <w:rPr>
-                <w:rFonts w:ascii="Times New Roman" w:hAnsi="Times New Roman" w:cs="Times New Roman"/>
-                <w:sz w:val="24"/>
-                <w:szCs w:val="24"/>
-              </w:rPr>
-            </w:pPr>
-            <w:r>
-              <w:rPr>
-                <w:rFonts w:ascii="Times New Roman" w:hAnsi="Times New Roman" w:cs="Times New Roman"/>
-                <w:sz w:val="24"/>
-                <w:szCs w:val="24"/>
-              </w:rPr>
-              <w:t>Basic Machine Learning algorithm</w:t>
+            <w:shd w:val="clear" w:color="auto" w:fill="EAF1DD" w:themeFill="accent3" w:themeFillTint="33"/>
+          </w:tcPr>
+          <w:p>
+            <w:pPr>
+              <w:rPr>
+                <w:rFonts w:ascii="Times New Roman" w:hAnsi="Times New Roman" w:cs="Times New Roman"/>
+                <w:sz w:val="24"/>
+                <w:szCs w:val="24"/>
+              </w:rPr>
+            </w:pPr>
+            <w:r>
+              <w:rPr>
+                <w:rFonts w:ascii="Times New Roman" w:hAnsi="Times New Roman" w:cs="Times New Roman"/>
+                <w:sz w:val="24"/>
+                <w:szCs w:val="24"/>
+              </w:rPr>
+              <w:t>Multiple working indicators</w:t>
             </w:r>
           </w:p>
         </w:tc>
         <w:tc>
           <w:tcPr>
             <w:tcW w:w="3240" w:type="dxa"/>
-          </w:tcPr>
-          <w:p>
-            <w:pPr>
-              <w:rPr>
-                <w:rFonts w:ascii="Times New Roman" w:hAnsi="Times New Roman" w:cs="Times New Roman"/>
-                <w:sz w:val="24"/>
-                <w:szCs w:val="24"/>
-              </w:rPr>
-            </w:pPr>
-            <w:r>
-              <w:rPr>
-                <w:rFonts w:ascii="Times New Roman" w:hAnsi="Times New Roman" w:cs="Times New Roman"/>
-                <w:sz w:val="24"/>
-                <w:szCs w:val="24"/>
-              </w:rPr>
-              <w:t>4</w:t>
+            <w:shd w:val="clear" w:color="auto" w:fill="EAF1DD" w:themeFill="accent3" w:themeFillTint="33"/>
+          </w:tcPr>
+          <w:p>
+            <w:pPr>
+              <w:rPr>
+                <w:rFonts w:ascii="Times New Roman" w:hAnsi="Times New Roman" w:cs="Times New Roman"/>
+                <w:sz w:val="24"/>
+                <w:szCs w:val="24"/>
+              </w:rPr>
+            </w:pPr>
+            <w:r>
+              <w:rPr>
+                <w:rFonts w:ascii="Times New Roman" w:hAnsi="Times New Roman" w:cs="Times New Roman"/>
+                <w:sz w:val="24"/>
+                <w:szCs w:val="24"/>
+              </w:rPr>
+              <w:t>10</w:t>
             </w:r>
           </w:p>
         </w:tc>
         <w:tc>
           <w:tcPr>
             <w:tcW w:w="2423" w:type="dxa"/>
-          </w:tcPr>
-          <w:p>
-            <w:pPr>
-              <w:rPr>
-                <w:rFonts w:ascii="Times New Roman" w:hAnsi="Times New Roman" w:cs="Times New Roman"/>
-                <w:sz w:val="24"/>
-                <w:szCs w:val="24"/>
-              </w:rPr>
-            </w:pPr>
-            <w:r>
-              <w:rPr>
-                <w:rFonts w:ascii="Times New Roman" w:hAnsi="Times New Roman" w:cs="Times New Roman"/>
-                <w:sz w:val="24"/>
-                <w:szCs w:val="24"/>
-              </w:rPr>
-              <w:t>N</w:t>
+            <w:shd w:val="clear" w:color="auto" w:fill="EAF1DD" w:themeFill="accent3" w:themeFillTint="33"/>
+          </w:tcPr>
+          <w:p>
+            <w:pPr>
+              <w:rPr>
+                <w:rFonts w:ascii="Times New Roman" w:hAnsi="Times New Roman" w:cs="Times New Roman"/>
+                <w:sz w:val="24"/>
+                <w:szCs w:val="24"/>
+              </w:rPr>
+            </w:pPr>
+            <w:r>
+              <w:rPr>
+                <w:rFonts w:ascii="Times New Roman" w:hAnsi="Times New Roman" w:cs="Times New Roman"/>
+                <w:sz w:val="24"/>
+                <w:szCs w:val="24"/>
+              </w:rPr>
+              <w:t>Y</w:t>
             </w:r>
           </w:p>
         </w:tc>
@@ -693,66 +1228,69 @@
         <w:tc>
           <w:tcPr>
             <w:tcW w:w="3685" w:type="dxa"/>
-          </w:tcPr>
-          <w:p>
-            <w:pPr>
-              <w:rPr>
-                <w:rFonts w:ascii="Times New Roman" w:hAnsi="Times New Roman" w:cs="Times New Roman"/>
-                <w:sz w:val="24"/>
-                <w:szCs w:val="24"/>
-              </w:rPr>
-            </w:pPr>
-            <w:r>
-              <w:rPr>
-                <w:rFonts w:ascii="Times New Roman" w:hAnsi="Times New Roman" w:cs="Times New Roman"/>
-                <w:sz w:val="24"/>
-                <w:szCs w:val="24"/>
-              </w:rPr>
-              <w:t>Multiple working indicators</w:t>
+            <w:shd w:val="clear" w:color="auto" w:fill="EAF1DD" w:themeFill="accent3" w:themeFillTint="33"/>
+          </w:tcPr>
+          <w:p>
+            <w:pPr>
+              <w:rPr>
+                <w:rFonts w:ascii="Times New Roman" w:hAnsi="Times New Roman" w:cs="Times New Roman"/>
+                <w:sz w:val="24"/>
+                <w:szCs w:val="24"/>
+              </w:rPr>
+            </w:pPr>
+            <w:r>
+              <w:rPr>
+                <w:rFonts w:ascii="Times New Roman" w:hAnsi="Times New Roman" w:cs="Times New Roman"/>
+                <w:sz w:val="24"/>
+                <w:szCs w:val="24"/>
+              </w:rPr>
+              <w:t>Create SRS, SOS, RPI methods</w:t>
             </w:r>
           </w:p>
         </w:tc>
         <w:tc>
           <w:tcPr>
             <w:tcW w:w="3240" w:type="dxa"/>
-          </w:tcPr>
-          <w:p>
-            <w:pPr>
-              <w:rPr>
-                <w:rFonts w:ascii="Times New Roman" w:hAnsi="Times New Roman" w:cs="Times New Roman"/>
-                <w:sz w:val="24"/>
-                <w:szCs w:val="24"/>
-              </w:rPr>
-            </w:pPr>
-            <w:r>
-              <w:rPr>
-                <w:rFonts w:ascii="Times New Roman" w:hAnsi="Times New Roman" w:cs="Times New Roman"/>
-                <w:sz w:val="24"/>
-                <w:szCs w:val="24"/>
-              </w:rPr>
-              <w:t>10</w:t>
+            <w:shd w:val="clear" w:color="auto" w:fill="EAF1DD" w:themeFill="accent3" w:themeFillTint="33"/>
+          </w:tcPr>
+          <w:p>
+            <w:pPr>
+              <w:rPr>
+                <w:rFonts w:ascii="Times New Roman" w:hAnsi="Times New Roman" w:cs="Times New Roman"/>
+                <w:sz w:val="24"/>
+                <w:szCs w:val="24"/>
+              </w:rPr>
+            </w:pPr>
+            <w:r>
+              <w:rPr>
+                <w:rFonts w:ascii="Times New Roman" w:hAnsi="Times New Roman" w:cs="Times New Roman"/>
+                <w:sz w:val="24"/>
+                <w:szCs w:val="24"/>
+              </w:rPr>
+              <w:t>7</w:t>
             </w:r>
           </w:p>
         </w:tc>
         <w:tc>
           <w:tcPr>
             <w:tcW w:w="2423" w:type="dxa"/>
-          </w:tcPr>
-          <w:p>
-            <w:pPr>
-              <w:rPr>
-                <w:rFonts w:ascii="Times New Roman" w:hAnsi="Times New Roman" w:cs="Times New Roman"/>
-                <w:sz w:val="24"/>
-                <w:szCs w:val="24"/>
-              </w:rPr>
-            </w:pPr>
-            <w:r>
-              <w:rPr>
-                <w:rFonts w:ascii="Times New Roman" w:hAnsi="Times New Roman" w:cs="Times New Roman"/>
-                <w:sz w:val="24"/>
-                <w:szCs w:val="24"/>
-              </w:rPr>
-              <w:t>Y</w:t>
+            <w:shd w:val="clear" w:color="auto" w:fill="EAF1DD" w:themeFill="accent3" w:themeFillTint="33"/>
+          </w:tcPr>
+          <w:p>
+            <w:pPr>
+              <w:rPr>
+                <w:rFonts w:ascii="Times New Roman" w:hAnsi="Times New Roman" w:cs="Times New Roman"/>
+                <w:sz w:val="24"/>
+                <w:szCs w:val="24"/>
+              </w:rPr>
+            </w:pPr>
+            <w:r>
+              <w:rPr>
+                <w:rFonts w:ascii="Times New Roman" w:hAnsi="Times New Roman" w:cs="Times New Roman"/>
+                <w:sz w:val="24"/>
+                <w:szCs w:val="24"/>
+              </w:rPr>
+              <w:t>Y (Partly)</w:t>
             </w:r>
           </w:p>
         </w:tc>
@@ -761,28 +1299,30 @@
         <w:tc>
           <w:tcPr>
             <w:tcW w:w="3685" w:type="dxa"/>
-          </w:tcPr>
-          <w:p>
-            <w:pPr>
-              <w:rPr>
-                <w:rFonts w:ascii="Times New Roman" w:hAnsi="Times New Roman" w:cs="Times New Roman"/>
-                <w:sz w:val="24"/>
-                <w:szCs w:val="24"/>
-              </w:rPr>
-            </w:pPr>
-            <w:r>
-              <w:rPr>
-                <w:rFonts w:ascii="Times New Roman" w:hAnsi="Times New Roman" w:cs="Times New Roman"/>
-                <w:sz w:val="24"/>
-                <w:szCs w:val="24"/>
-              </w:rPr>
-              <w:t>Create SRS, SOS, RPI methods</w:t>
+            <w:shd w:val="clear" w:color="auto" w:fill="EAF1DD" w:themeFill="accent3" w:themeFillTint="33"/>
+          </w:tcPr>
+          <w:p>
+            <w:pPr>
+              <w:rPr>
+                <w:rFonts w:ascii="Times New Roman" w:hAnsi="Times New Roman" w:cs="Times New Roman"/>
+                <w:sz w:val="24"/>
+                <w:szCs w:val="24"/>
+              </w:rPr>
+            </w:pPr>
+            <w:r>
+              <w:rPr>
+                <w:rFonts w:ascii="Times New Roman" w:hAnsi="Times New Roman" w:cs="Times New Roman"/>
+                <w:sz w:val="24"/>
+                <w:szCs w:val="24"/>
+              </w:rPr>
+              <w:t>Optimize code</w:t>
             </w:r>
           </w:p>
         </w:tc>
         <w:tc>
           <w:tcPr>
             <w:tcW w:w="3240" w:type="dxa"/>
+            <w:shd w:val="clear" w:color="auto" w:fill="EAF1DD" w:themeFill="accent3" w:themeFillTint="33"/>
           </w:tcPr>
           <w:p>
             <w:pPr>
@@ -805,22 +1345,23 @@
         <w:tc>
           <w:tcPr>
             <w:tcW w:w="2423" w:type="dxa"/>
-          </w:tcPr>
-          <w:p>
-            <w:pPr>
-              <w:rPr>
-                <w:rFonts w:ascii="Times New Roman" w:hAnsi="Times New Roman" w:cs="Times New Roman"/>
-                <w:sz w:val="24"/>
-                <w:szCs w:val="24"/>
-              </w:rPr>
-            </w:pPr>
-            <w:r>
-              <w:rPr>
-                <w:rFonts w:ascii="Times New Roman" w:hAnsi="Times New Roman" w:cs="Times New Roman"/>
-                <w:sz w:val="24"/>
-                <w:szCs w:val="24"/>
-              </w:rPr>
-              <w:t>Y (Partly)</w:t>
+            <w:shd w:val="clear" w:color="auto" w:fill="EAF1DD" w:themeFill="accent3" w:themeFillTint="33"/>
+          </w:tcPr>
+          <w:p>
+            <w:pPr>
+              <w:rPr>
+                <w:rFonts w:ascii="Times New Roman" w:hAnsi="Times New Roman" w:cs="Times New Roman"/>
+                <w:sz w:val="24"/>
+                <w:szCs w:val="24"/>
+              </w:rPr>
+            </w:pPr>
+            <w:r>
+              <w:rPr>
+                <w:rFonts w:ascii="Times New Roman" w:hAnsi="Times New Roman" w:cs="Times New Roman"/>
+                <w:sz w:val="24"/>
+                <w:szCs w:val="24"/>
+              </w:rPr>
+              <w:t>Y</w:t>
             </w:r>
           </w:p>
         </w:tc>
@@ -829,50 +1370,53 @@
         <w:tc>
           <w:tcPr>
             <w:tcW w:w="3685" w:type="dxa"/>
-          </w:tcPr>
-          <w:p>
-            <w:pPr>
-              <w:rPr>
-                <w:rFonts w:ascii="Times New Roman" w:hAnsi="Times New Roman" w:cs="Times New Roman"/>
-                <w:sz w:val="24"/>
-                <w:szCs w:val="24"/>
-              </w:rPr>
-            </w:pPr>
-            <w:r>
-              <w:rPr>
-                <w:rFonts w:ascii="Times New Roman" w:hAnsi="Times New Roman" w:cs="Times New Roman"/>
-                <w:sz w:val="24"/>
-                <w:szCs w:val="24"/>
-              </w:rPr>
-              <w:t>Optimize code</w:t>
+            <w:shd w:val="clear" w:color="auto" w:fill="EAF1DD" w:themeFill="accent3" w:themeFillTint="33"/>
+          </w:tcPr>
+          <w:p>
+            <w:pPr>
+              <w:rPr>
+                <w:rFonts w:ascii="Times New Roman" w:hAnsi="Times New Roman" w:cs="Times New Roman"/>
+                <w:sz w:val="24"/>
+                <w:szCs w:val="24"/>
+              </w:rPr>
+            </w:pPr>
+            <w:r>
+              <w:rPr>
+                <w:rFonts w:ascii="Times New Roman" w:hAnsi="Times New Roman" w:cs="Times New Roman"/>
+                <w:sz w:val="24"/>
+                <w:szCs w:val="24"/>
+              </w:rPr>
+              <w:t>Import Kaggle Data, adapt code</w:t>
             </w:r>
           </w:p>
         </w:tc>
         <w:tc>
           <w:tcPr>
             <w:tcW w:w="3240" w:type="dxa"/>
-          </w:tcPr>
-          <w:p>
-            <w:pPr>
-              <w:rPr>
-                <w:rFonts w:ascii="Times New Roman" w:hAnsi="Times New Roman" w:cs="Times New Roman"/>
-                <w:sz w:val="24"/>
-                <w:szCs w:val="24"/>
-              </w:rPr>
-            </w:pPr>
-            <w:r>
-              <w:rPr>
-                <w:rFonts w:ascii="Times New Roman" w:hAnsi="Times New Roman" w:cs="Times New Roman"/>
-                <w:sz w:val="24"/>
-                <w:szCs w:val="24"/>
-              </w:rPr>
-              <w:t>7</w:t>
+            <w:shd w:val="clear" w:color="auto" w:fill="EAF1DD" w:themeFill="accent3" w:themeFillTint="33"/>
+          </w:tcPr>
+          <w:p>
+            <w:pPr>
+              <w:rPr>
+                <w:rFonts w:ascii="Times New Roman" w:hAnsi="Times New Roman" w:cs="Times New Roman"/>
+                <w:sz w:val="24"/>
+                <w:szCs w:val="24"/>
+              </w:rPr>
+            </w:pPr>
+            <w:r>
+              <w:rPr>
+                <w:rFonts w:ascii="Times New Roman" w:hAnsi="Times New Roman" w:cs="Times New Roman"/>
+                <w:sz w:val="24"/>
+                <w:szCs w:val="24"/>
+              </w:rPr>
+              <w:t>10</w:t>
             </w:r>
           </w:p>
         </w:tc>
         <w:tc>
           <w:tcPr>
             <w:tcW w:w="2423" w:type="dxa"/>
+            <w:shd w:val="clear" w:color="auto" w:fill="EAF1DD" w:themeFill="accent3" w:themeFillTint="33"/>
           </w:tcPr>
           <w:p>
             <w:pPr>
@@ -897,50 +1441,53 @@
         <w:tc>
           <w:tcPr>
             <w:tcW w:w="3685" w:type="dxa"/>
-          </w:tcPr>
-          <w:p>
-            <w:pPr>
-              <w:rPr>
-                <w:rFonts w:ascii="Times New Roman" w:hAnsi="Times New Roman" w:cs="Times New Roman"/>
-                <w:sz w:val="24"/>
-                <w:szCs w:val="24"/>
-              </w:rPr>
-            </w:pPr>
-            <w:r>
-              <w:rPr>
-                <w:rFonts w:ascii="Times New Roman" w:hAnsi="Times New Roman" w:cs="Times New Roman"/>
-                <w:sz w:val="24"/>
-                <w:szCs w:val="24"/>
-              </w:rPr>
-              <w:t>Import Kaggle Data, adapt code</w:t>
+            <w:shd w:val="clear" w:color="auto" w:fill="EAF1DD" w:themeFill="accent3" w:themeFillTint="33"/>
+          </w:tcPr>
+          <w:p>
+            <w:pPr>
+              <w:rPr>
+                <w:rFonts w:ascii="Times New Roman" w:hAnsi="Times New Roman" w:cs="Times New Roman"/>
+                <w:sz w:val="24"/>
+                <w:szCs w:val="24"/>
+              </w:rPr>
+            </w:pPr>
+            <w:r>
+              <w:rPr>
+                <w:rFonts w:ascii="Times New Roman" w:hAnsi="Times New Roman" w:cs="Times New Roman"/>
+                <w:sz w:val="24"/>
+                <w:szCs w:val="24"/>
+              </w:rPr>
+              <w:t>Run against multiple years</w:t>
             </w:r>
           </w:p>
         </w:tc>
         <w:tc>
           <w:tcPr>
             <w:tcW w:w="3240" w:type="dxa"/>
-          </w:tcPr>
-          <w:p>
-            <w:pPr>
-              <w:rPr>
-                <w:rFonts w:ascii="Times New Roman" w:hAnsi="Times New Roman" w:cs="Times New Roman"/>
-                <w:sz w:val="24"/>
-                <w:szCs w:val="24"/>
-              </w:rPr>
-            </w:pPr>
-            <w:r>
-              <w:rPr>
-                <w:rFonts w:ascii="Times New Roman" w:hAnsi="Times New Roman" w:cs="Times New Roman"/>
-                <w:sz w:val="24"/>
-                <w:szCs w:val="24"/>
-              </w:rPr>
-              <w:t>10</w:t>
+            <w:shd w:val="clear" w:color="auto" w:fill="EAF1DD" w:themeFill="accent3" w:themeFillTint="33"/>
+          </w:tcPr>
+          <w:p>
+            <w:pPr>
+              <w:rPr>
+                <w:rFonts w:ascii="Times New Roman" w:hAnsi="Times New Roman" w:cs="Times New Roman"/>
+                <w:sz w:val="24"/>
+                <w:szCs w:val="24"/>
+              </w:rPr>
+            </w:pPr>
+            <w:r>
+              <w:rPr>
+                <w:rFonts w:ascii="Times New Roman" w:hAnsi="Times New Roman" w:cs="Times New Roman"/>
+                <w:sz w:val="24"/>
+                <w:szCs w:val="24"/>
+              </w:rPr>
+              <w:t>3</w:t>
             </w:r>
           </w:p>
         </w:tc>
         <w:tc>
           <w:tcPr>
             <w:tcW w:w="2423" w:type="dxa"/>
+            <w:shd w:val="clear" w:color="auto" w:fill="EAF1DD" w:themeFill="accent3" w:themeFillTint="33"/>
           </w:tcPr>
           <w:p>
             <w:pPr>
@@ -965,118 +1512,53 @@
         <w:tc>
           <w:tcPr>
             <w:tcW w:w="3685" w:type="dxa"/>
-          </w:tcPr>
-          <w:p>
-            <w:pPr>
-              <w:rPr>
-                <w:rFonts w:ascii="Times New Roman" w:hAnsi="Times New Roman" w:cs="Times New Roman"/>
-                <w:sz w:val="24"/>
-                <w:szCs w:val="24"/>
-              </w:rPr>
-            </w:pPr>
-            <w:r>
-              <w:rPr>
-                <w:rFonts w:ascii="Times New Roman" w:hAnsi="Times New Roman" w:cs="Times New Roman"/>
-                <w:sz w:val="24"/>
-                <w:szCs w:val="24"/>
-              </w:rPr>
-              <w:t>Run against multiple years</w:t>
+            <w:shd w:val="clear" w:color="auto" w:fill="F2DBDB" w:themeFill="accent2" w:themeFillTint="33"/>
+          </w:tcPr>
+          <w:p>
+            <w:pPr>
+              <w:rPr>
+                <w:rFonts w:ascii="Times New Roman" w:hAnsi="Times New Roman" w:cs="Times New Roman"/>
+                <w:sz w:val="24"/>
+                <w:szCs w:val="24"/>
+              </w:rPr>
+            </w:pPr>
+            <w:r>
+              <w:rPr>
+                <w:rFonts w:ascii="Times New Roman" w:hAnsi="Times New Roman" w:cs="Times New Roman"/>
+                <w:sz w:val="24"/>
+                <w:szCs w:val="24"/>
+              </w:rPr>
+              <w:t>Brain storm about “intangible stats”</w:t>
             </w:r>
           </w:p>
         </w:tc>
         <w:tc>
           <w:tcPr>
             <w:tcW w:w="3240" w:type="dxa"/>
-          </w:tcPr>
-          <w:p>
-            <w:pPr>
-              <w:rPr>
-                <w:rFonts w:ascii="Times New Roman" w:hAnsi="Times New Roman" w:cs="Times New Roman"/>
-                <w:sz w:val="24"/>
-                <w:szCs w:val="24"/>
-              </w:rPr>
-            </w:pPr>
-            <w:r>
-              <w:rPr>
-                <w:rFonts w:ascii="Times New Roman" w:hAnsi="Times New Roman" w:cs="Times New Roman"/>
-                <w:sz w:val="24"/>
-                <w:szCs w:val="24"/>
-              </w:rPr>
-              <w:t>3</w:t>
+            <w:shd w:val="clear" w:color="auto" w:fill="F2DBDB" w:themeFill="accent2" w:themeFillTint="33"/>
+          </w:tcPr>
+          <w:p>
+            <w:pPr>
+              <w:rPr>
+                <w:rFonts w:ascii="Times New Roman" w:hAnsi="Times New Roman" w:cs="Times New Roman"/>
+                <w:sz w:val="24"/>
+                <w:szCs w:val="24"/>
+              </w:rPr>
+            </w:pPr>
+            <w:r>
+              <w:rPr>
+                <w:rFonts w:ascii="Times New Roman" w:hAnsi="Times New Roman" w:cs="Times New Roman"/>
+                <w:sz w:val="24"/>
+                <w:szCs w:val="24"/>
+              </w:rPr>
+              <w:t>4</w:t>
             </w:r>
           </w:p>
         </w:tc>
         <w:tc>
           <w:tcPr>
             <w:tcW w:w="2423" w:type="dxa"/>
-          </w:tcPr>
-          <w:p>
-            <w:pPr>
-              <w:rPr>
-                <w:rFonts w:ascii="Times New Roman" w:hAnsi="Times New Roman" w:cs="Times New Roman"/>
-                <w:sz w:val="24"/>
-                <w:szCs w:val="24"/>
-              </w:rPr>
-            </w:pPr>
-            <w:r>
-              <w:rPr>
-                <w:rFonts w:ascii="Times New Roman" w:hAnsi="Times New Roman" w:cs="Times New Roman"/>
-                <w:sz w:val="24"/>
-                <w:szCs w:val="24"/>
-              </w:rPr>
-              <w:t>Y</w:t>
-            </w:r>
-          </w:p>
-        </w:tc>
-      </w:tr>
-      <w:tr>
-        <w:tc>
-          <w:tcPr>
-            <w:tcW w:w="3685" w:type="dxa"/>
-          </w:tcPr>
-          <w:p>
-            <w:pPr>
-              <w:rPr>
-                <w:rFonts w:ascii="Times New Roman" w:hAnsi="Times New Roman" w:cs="Times New Roman"/>
-                <w:sz w:val="24"/>
-                <w:szCs w:val="24"/>
-              </w:rPr>
-            </w:pPr>
-            <w:r>
-              <w:rPr>
-                <w:rFonts w:ascii="Times New Roman" w:hAnsi="Times New Roman" w:cs="Times New Roman"/>
-                <w:sz w:val="24"/>
-                <w:szCs w:val="24"/>
-              </w:rPr>
-              <w:t>Brain storm about “intangible stats”</w:t>
-            </w:r>
-          </w:p>
-        </w:tc>
-        <w:tc>
-          <w:tcPr>
-            <w:tcW w:w="3240" w:type="dxa"/>
-          </w:tcPr>
-          <w:p>
-            <w:pPr>
-              <w:rPr>
-                <w:rFonts w:ascii="Times New Roman" w:hAnsi="Times New Roman" w:cs="Times New Roman"/>
-                <w:sz w:val="24"/>
-                <w:szCs w:val="24"/>
-              </w:rPr>
-            </w:pPr>
-            <w:r>
-              <w:rPr>
-                <w:rFonts w:ascii="Times New Roman" w:hAnsi="Times New Roman" w:cs="Times New Roman"/>
-                <w:sz w:val="24"/>
-                <w:szCs w:val="24"/>
-              </w:rPr>
-              <w:t>4</w:t>
-            </w:r>
-          </w:p>
-        </w:tc>
-        <w:tc>
-          <w:tcPr>
-            <w:tcW w:w="2423" w:type="dxa"/>
+            <w:shd w:val="clear" w:color="auto" w:fill="F2DBDB" w:themeFill="accent2" w:themeFillTint="33"/>
           </w:tcPr>
           <w:p>
             <w:pPr>
@@ -2058,50 +2540,118 @@
         <w:pStyle w:val="Heading2"/>
       </w:pPr>
       <w:r>
+        <w:t>Sprint Retrospective</w:t>
+      </w:r>
+    </w:p>
+    <w:p>
+      <w:pPr>
+        <w:ind w:firstLine="720"/>
+        <w:rPr>
+          <w:rFonts w:ascii="Times New Roman" w:hAnsi="Times New Roman" w:cs="Times New Roman"/>
+          <w:sz w:val="24"/>
+          <w:szCs w:val="24"/>
+        </w:rPr>
+      </w:pPr>
+      <w:r>
+        <w:rPr>
+          <w:rFonts w:ascii="Times New Roman" w:hAnsi="Times New Roman" w:cs="Times New Roman"/>
+          <w:sz w:val="24"/>
+          <w:szCs w:val="24"/>
+        </w:rPr>
+        <w:t xml:space="preserve">Overall this Sprint was a success and we made good progress on the project.  It may not look like we did because the backlog has </w:t>
+      </w:r>
+      <w:r>
+        <w:rPr>
+          <w:rFonts w:ascii="Times New Roman" w:hAnsi="Times New Roman" w:cs="Times New Roman"/>
+          <w:sz w:val="24"/>
+          <w:szCs w:val="24"/>
+        </w:rPr>
+        <w:t xml:space="preserve">uncompleted tasks but the main parts of the project we needed to accomplish were completed.  </w:t>
+      </w:r>
+      <w:r>
+        <w:rPr>
+          <w:rFonts w:ascii="Times New Roman" w:hAnsi="Times New Roman" w:cs="Times New Roman"/>
+          <w:sz w:val="24"/>
+          <w:szCs w:val="24"/>
+        </w:rPr>
+        <w:t xml:space="preserve">Spring Break was during this </w:t>
+      </w:r>
+      <w:proofErr w:type="gramStart"/>
+      <w:r>
+        <w:rPr>
+          <w:rFonts w:ascii="Times New Roman" w:hAnsi="Times New Roman" w:cs="Times New Roman"/>
+          <w:sz w:val="24"/>
+          <w:szCs w:val="24"/>
+        </w:rPr>
+        <w:t>sprint</w:t>
+      </w:r>
+      <w:proofErr w:type="gramEnd"/>
+      <w:r>
+        <w:rPr>
+          <w:rFonts w:ascii="Times New Roman" w:hAnsi="Times New Roman" w:cs="Times New Roman"/>
+          <w:sz w:val="24"/>
+          <w:szCs w:val="24"/>
+        </w:rPr>
+        <w:t xml:space="preserve"> so it went by in an instant.  We still got a ton of work done both over Spring Break and after.</w:t>
+      </w:r>
+      <w:r>
+        <w:rPr>
+          <w:rFonts w:ascii="Times New Roman" w:hAnsi="Times New Roman" w:cs="Times New Roman"/>
+          <w:sz w:val="24"/>
+          <w:szCs w:val="24"/>
+        </w:rPr>
+        <w:t xml:space="preserve">  The main portion of the progress this sprint was converting the Kaggle data to our project.  Essentially, we are now using a whole new data set which so far has been more accurate.  The biggest leap with this new data set is that there was a large portion of missing data depending on if a team went winless or undefeated.  This stemmed from the fact that there were no winning or winning opponent stats, </w:t>
+      </w:r>
+      <w:r>
+        <w:rPr>
+          <w:rFonts w:ascii="Times New Roman" w:hAnsi="Times New Roman" w:cs="Times New Roman"/>
+          <w:sz w:val="24"/>
+          <w:szCs w:val="24"/>
+        </w:rPr>
         <w:lastRenderedPageBreak/>
-        <w:t>Sprint Retrospective</w:t>
-      </w:r>
-    </w:p>
-    <w:p>
-      <w:pPr>
-        <w:rPr>
-          <w:rFonts w:ascii="Times New Roman" w:hAnsi="Times New Roman" w:cs="Times New Roman"/>
-          <w:sz w:val="24"/>
-          <w:szCs w:val="24"/>
-        </w:rPr>
-      </w:pPr>
-      <w:r>
-        <w:rPr>
-          <w:rFonts w:ascii="Times New Roman" w:hAnsi="Times New Roman" w:cs="Times New Roman"/>
-          <w:sz w:val="24"/>
-          <w:szCs w:val="24"/>
-        </w:rPr>
-        <w:t xml:space="preserve">Overall this Sprint was a success and we made good progress on the project.  It may not look like we did because the backlog has </w:t>
-      </w:r>
-      <w:r>
-        <w:rPr>
-          <w:rFonts w:ascii="Times New Roman" w:hAnsi="Times New Roman" w:cs="Times New Roman"/>
-          <w:sz w:val="24"/>
-          <w:szCs w:val="24"/>
-        </w:rPr>
-        <w:t>uncompleted tasks but the main parts of the project we needed to accomplish were completed.  The main inhibiter to this sprint was Spring Break.  Very little was done during this time, everyone was on vacation.  The main portion of the progress this sprint was converting the Kaggle data to our project.  Essentially, we are now using a whole new data set which so far has been more accurate.  The biggest leap with this new data set is that there was a large portion of missing data depending on if a team went winless or undefeated.  This stemmed from the fact that there were no winning or winning opponent stats, so we had to devise a method to produce these stats accurately.</w:t>
-      </w:r>
-    </w:p>
-    <w:p>
-      <w:pPr>
-        <w:rPr>
-          <w:rFonts w:ascii="Times New Roman" w:hAnsi="Times New Roman" w:cs="Times New Roman"/>
-          <w:sz w:val="24"/>
-          <w:szCs w:val="24"/>
-        </w:rPr>
-      </w:pPr>
-      <w:r>
-        <w:rPr>
-          <w:rFonts w:ascii="Times New Roman" w:hAnsi="Times New Roman" w:cs="Times New Roman"/>
-          <w:sz w:val="24"/>
-          <w:szCs w:val="24"/>
-        </w:rPr>
-        <w:t>On the agile side of things, we were more consistent then Sprint 1 on our daily scrums.  They were not “daily” but they occurred more often then they did for Sprint 1.  We paired programmed more and we adapted to what we needed to do for the project.</w:t>
+        <w:t>so we had to devise a method to produce these stats accurately.</w:t>
+      </w:r>
+      <w:r>
+        <w:rPr>
+          <w:rFonts w:ascii="Times New Roman" w:hAnsi="Times New Roman" w:cs="Times New Roman"/>
+          <w:sz w:val="24"/>
+          <w:szCs w:val="24"/>
+        </w:rPr>
+        <w:t xml:space="preserve">  The data was also formatted very differently so we had to adapt our code to be able to interact with it successfully.</w:t>
+      </w:r>
+    </w:p>
+    <w:p>
+      <w:pPr>
+        <w:ind w:firstLine="720"/>
+        <w:rPr>
+          <w:rFonts w:ascii="Times New Roman" w:hAnsi="Times New Roman" w:cs="Times New Roman"/>
+          <w:sz w:val="24"/>
+          <w:szCs w:val="24"/>
+        </w:rPr>
+      </w:pPr>
+      <w:r>
+        <w:rPr>
+          <w:rFonts w:ascii="Times New Roman" w:hAnsi="Times New Roman" w:cs="Times New Roman"/>
+          <w:sz w:val="24"/>
+          <w:szCs w:val="24"/>
+        </w:rPr>
+        <w:t xml:space="preserve">On the agile side of things, we were more consistent then Sprint 1 on our daily scrums.  They were not “daily” but they occurred more often then they did for Sprint 1.  </w:t>
+      </w:r>
+      <w:r>
+        <w:rPr>
+          <w:rFonts w:ascii="Times New Roman" w:hAnsi="Times New Roman" w:cs="Times New Roman"/>
+          <w:sz w:val="24"/>
+          <w:szCs w:val="24"/>
+        </w:rPr>
+        <w:t xml:space="preserve">We created a bot in our discord chat to remind us to do the daily sprint.  We would just talk about what we have done and what we are going to do to accomplish our tasks.  </w:t>
+      </w:r>
+      <w:r>
+        <w:rPr>
+          <w:rFonts w:ascii="Times New Roman" w:hAnsi="Times New Roman" w:cs="Times New Roman"/>
+          <w:sz w:val="24"/>
+          <w:szCs w:val="24"/>
+        </w:rPr>
+        <w:t>We paired programmed more and we adapted to what we needed to do for the project.</w:t>
       </w:r>
       <w:r>
         <w:rPr>
@@ -2114,6 +2664,7 @@
     </w:p>
     <w:p>
       <w:pPr>
+        <w:ind w:firstLine="720"/>
         <w:rPr>
           <w:rFonts w:ascii="Times New Roman" w:hAnsi="Times New Roman" w:cs="Times New Roman"/>
           <w:sz w:val="24"/>
@@ -2134,10 +2685,42 @@
           <w:sz w:val="24"/>
           <w:szCs w:val="24"/>
         </w:rPr>
-        <w:t>Going forward as a group we can make our daily scrums daily, paired program again, spend time refining the code to make it quicker to run and simply spend time back testing it for better results.  We are optimistic for the next sprint because this years NCAA bracket will be complete.</w:t>
-      </w:r>
-      <w:bookmarkStart w:id="0" w:name="_GoBack"/>
-      <w:bookmarkEnd w:id="0"/>
+        <w:t xml:space="preserve">Going forward as a group we can make our daily scrums daily, paired program again, spend time refining the code to make it quicker to run and simply spend time back testing it for better results.  </w:t>
+      </w:r>
+      <w:r>
+        <w:rPr>
+          <w:rFonts w:ascii="Times New Roman" w:hAnsi="Times New Roman" w:cs="Times New Roman"/>
+          <w:sz w:val="24"/>
+          <w:szCs w:val="24"/>
+        </w:rPr>
+        <w:t xml:space="preserve">We also hope to create a more visual product going into the next </w:t>
+      </w:r>
+      <w:proofErr w:type="spellStart"/>
+      <w:r>
+        <w:rPr>
+          <w:rFonts w:ascii="Times New Roman" w:hAnsi="Times New Roman" w:cs="Times New Roman"/>
+          <w:sz w:val="24"/>
+          <w:szCs w:val="24"/>
+        </w:rPr>
+        <w:t>to</w:t>
+      </w:r>
+      <w:proofErr w:type="spellEnd"/>
+      <w:r>
+        <w:rPr>
+          <w:rFonts w:ascii="Times New Roman" w:hAnsi="Times New Roman" w:cs="Times New Roman"/>
+          <w:sz w:val="24"/>
+          <w:szCs w:val="24"/>
+        </w:rPr>
+        <w:t xml:space="preserve"> sprints.  Our code is all backend right now and we want to port it to HTML or some other form of visualizing the bracket.  </w:t>
+      </w:r>
+      <w:r>
+        <w:rPr>
+          <w:rFonts w:ascii="Times New Roman" w:hAnsi="Times New Roman" w:cs="Times New Roman"/>
+          <w:sz w:val="24"/>
+          <w:szCs w:val="24"/>
+        </w:rPr>
+        <w:t>We are optimistic for the next sprint because this years NCAA bracket will be complete.</w:t>
+      </w:r>
     </w:p>
     <w:p/>
     <w:sectPr>
@@ -2266,6 +2849,118 @@
     </w:lvl>
   </w:abstractNum>
   <w:abstractNum w:abstractNumId="1" w15:restartNumberingAfterBreak="0">
+    <w:nsid w:val="5B9B07A6"/>
+    <w:multiLevelType w:val="hybridMultilevel"/>
+    <w:tmpl w:val="14DECC98"/>
+    <w:lvl w:ilvl="0" w:tplc="93828162">
+      <w:numFmt w:val="bullet"/>
+      <w:lvlText w:val="-"/>
+      <w:lvlJc w:val="left"/>
+      <w:pPr>
+        <w:ind w:left="720" w:hanging="360"/>
+      </w:pPr>
+      <w:rPr>
+        <w:rFonts w:ascii="Times New Roman" w:eastAsiaTheme="minorHAnsi" w:hAnsi="Times New Roman" w:cs="Times New Roman" w:hint="default"/>
+      </w:rPr>
+    </w:lvl>
+    <w:lvl w:ilvl="1" w:tplc="04090003">
+      <w:start w:val="1"/>
+      <w:numFmt w:val="bullet"/>
+      <w:lvlText w:val="o"/>
+      <w:lvlJc w:val="left"/>
+      <w:pPr>
+        <w:ind w:left="1440" w:hanging="360"/>
+      </w:pPr>
+      <w:rPr>
+        <w:rFonts w:ascii="Courier New" w:hAnsi="Courier New" w:cs="Courier New" w:hint="default"/>
+      </w:rPr>
+    </w:lvl>
+    <w:lvl w:ilvl="2" w:tplc="04090005" w:tentative="1">
+      <w:start w:val="1"/>
+      <w:numFmt w:val="bullet"/>
+      <w:lvlText w:val=""/>
+      <w:lvlJc w:val="left"/>
+      <w:pPr>
+        <w:ind w:left="2160" w:hanging="360"/>
+      </w:pPr>
+      <w:rPr>
+        <w:rFonts w:ascii="Wingdings" w:hAnsi="Wingdings" w:hint="default"/>
+      </w:rPr>
+    </w:lvl>
+    <w:lvl w:ilvl="3" w:tplc="04090001" w:tentative="1">
+      <w:start w:val="1"/>
+      <w:numFmt w:val="bullet"/>
+      <w:lvlText w:val=""/>
+      <w:lvlJc w:val="left"/>
+      <w:pPr>
+        <w:ind w:left="2880" w:hanging="360"/>
+      </w:pPr>
+      <w:rPr>
+        <w:rFonts w:ascii="Symbol" w:hAnsi="Symbol" w:hint="default"/>
+      </w:rPr>
+    </w:lvl>
+    <w:lvl w:ilvl="4" w:tplc="04090003" w:tentative="1">
+      <w:start w:val="1"/>
+      <w:numFmt w:val="bullet"/>
+      <w:lvlText w:val="o"/>
+      <w:lvlJc w:val="left"/>
+      <w:pPr>
+        <w:ind w:left="3600" w:hanging="360"/>
+      </w:pPr>
+      <w:rPr>
+        <w:rFonts w:ascii="Courier New" w:hAnsi="Courier New" w:cs="Courier New" w:hint="default"/>
+      </w:rPr>
+    </w:lvl>
+    <w:lvl w:ilvl="5" w:tplc="04090005" w:tentative="1">
+      <w:start w:val="1"/>
+      <w:numFmt w:val="bullet"/>
+      <w:lvlText w:val=""/>
+      <w:lvlJc w:val="left"/>
+      <w:pPr>
+        <w:ind w:left="4320" w:hanging="360"/>
+      </w:pPr>
+      <w:rPr>
+        <w:rFonts w:ascii="Wingdings" w:hAnsi="Wingdings" w:hint="default"/>
+      </w:rPr>
+    </w:lvl>
+    <w:lvl w:ilvl="6" w:tplc="04090001" w:tentative="1">
+      <w:start w:val="1"/>
+      <w:numFmt w:val="bullet"/>
+      <w:lvlText w:val=""/>
+      <w:lvlJc w:val="left"/>
+      <w:pPr>
+        <w:ind w:left="5040" w:hanging="360"/>
+      </w:pPr>
+      <w:rPr>
+        <w:rFonts w:ascii="Symbol" w:hAnsi="Symbol" w:hint="default"/>
+      </w:rPr>
+    </w:lvl>
+    <w:lvl w:ilvl="7" w:tplc="04090003" w:tentative="1">
+      <w:start w:val="1"/>
+      <w:numFmt w:val="bullet"/>
+      <w:lvlText w:val="o"/>
+      <w:lvlJc w:val="left"/>
+      <w:pPr>
+        <w:ind w:left="5760" w:hanging="360"/>
+      </w:pPr>
+      <w:rPr>
+        <w:rFonts w:ascii="Courier New" w:hAnsi="Courier New" w:cs="Courier New" w:hint="default"/>
+      </w:rPr>
+    </w:lvl>
+    <w:lvl w:ilvl="8" w:tplc="04090005" w:tentative="1">
+      <w:start w:val="1"/>
+      <w:numFmt w:val="bullet"/>
+      <w:lvlText w:val=""/>
+      <w:lvlJc w:val="left"/>
+      <w:pPr>
+        <w:ind w:left="6480" w:hanging="360"/>
+      </w:pPr>
+      <w:rPr>
+        <w:rFonts w:ascii="Wingdings" w:hAnsi="Wingdings" w:hint="default"/>
+      </w:rPr>
+    </w:lvl>
+  </w:abstractNum>
+  <w:abstractNum w:abstractNumId="2" w15:restartNumberingAfterBreak="0">
     <w:nsid w:val="5DA373C8"/>
     <w:multiLevelType w:val="hybridMultilevel"/>
     <w:tmpl w:val="1AFC834C"/>
@@ -2382,6 +3077,9 @@
     <w:abstractNumId w:val="0"/>
   </w:num>
   <w:num w:numId="2">
+    <w:abstractNumId w:val="2"/>
+  </w:num>
+  <w:num w:numId="3">
     <w:abstractNumId w:val="1"/>
   </w:num>
 </w:numbering>
@@ -2909,6 +3607,29 @@
       </w:tblBorders>
     </w:tblPr>
   </w:style>
+  <w:style w:type="character" w:styleId="Hyperlink">
+    <w:name w:val="Hyperlink"/>
+    <w:basedOn w:val="DefaultParagraphFont"/>
+    <w:uiPriority w:val="99"/>
+    <w:unhideWhenUsed/>
+    <w:rsid w:val="00134E32"/>
+    <w:rPr>
+      <w:color w:val="0000FF" w:themeColor="hyperlink"/>
+      <w:u w:val="single"/>
+    </w:rPr>
+  </w:style>
+  <w:style w:type="character" w:styleId="UnresolvedMention">
+    <w:name w:val="Unresolved Mention"/>
+    <w:basedOn w:val="DefaultParagraphFont"/>
+    <w:uiPriority w:val="99"/>
+    <w:semiHidden/>
+    <w:unhideWhenUsed/>
+    <w:rsid w:val="00134E32"/>
+    <w:rPr>
+      <w:color w:val="808080"/>
+      <w:shd w:val="clear" w:color="auto" w:fill="E6E6E6"/>
+    </w:rPr>
+  </w:style>
 </w:styles>
 </file>
 

</xml_diff>

<commit_message>
rm old checkpoints and update docs2
</commit_message>
<xml_diff>
--- a/documentation/Sprint 2 Documentation.docx
+++ b/documentation/Sprint 2 Documentation.docx
@@ -90,8 +90,18 @@
           <w:sz w:val="24"/>
           <w:szCs w:val="24"/>
         </w:rPr>
-        <w:t>, Matt Petter</w:t>
-      </w:r>
+        <w:t xml:space="preserve">, Matt </w:t>
+      </w:r>
+      <w:proofErr w:type="spellStart"/>
+      <w:r>
+        <w:rPr>
+          <w:rFonts w:ascii="Times New Roman" w:hAnsi="Times New Roman" w:cs="Times New Roman"/>
+          <w:sz w:val="24"/>
+          <w:szCs w:val="24"/>
+        </w:rPr>
+        <w:t>Petter</w:t>
+      </w:r>
+      <w:proofErr w:type="spellEnd"/>
     </w:p>
     <w:p>
       <w:pPr>
@@ -337,31 +347,6 @@
     </w:p>
     <w:p>
       <w:pPr>
-        <w:rPr>
-          <w:rFonts w:ascii="Times New Roman" w:hAnsi="Times New Roman" w:cs="Times New Roman"/>
-          <w:sz w:val="24"/>
-          <w:szCs w:val="24"/>
-        </w:rPr>
-      </w:pPr>
-      <w:r>
-        <w:rPr>
-          <w:rFonts w:ascii="Times New Roman" w:hAnsi="Times New Roman" w:cs="Times New Roman"/>
-          <w:sz w:val="24"/>
-          <w:szCs w:val="24"/>
-        </w:rPr>
-        <w:t xml:space="preserve">Create SRS, SOS, RPI, </w:t>
-      </w:r>
-      <w:r>
-        <w:rPr>
-          <w:rFonts w:ascii="Times New Roman" w:hAnsi="Times New Roman" w:cs="Times New Roman"/>
-          <w:sz w:val="24"/>
-          <w:szCs w:val="24"/>
-        </w:rPr>
-        <w:t>stat columns</w:t>
-      </w:r>
-    </w:p>
-    <w:p>
-      <w:pPr>
         <w:pStyle w:val="ListParagraph"/>
         <w:numPr>
           <w:ilvl w:val="0"/>
@@ -379,7 +364,34 @@
           <w:sz w:val="24"/>
           <w:szCs w:val="24"/>
         </w:rPr>
-        <w:t>We want to add these statistics to our data.</w:t>
+        <w:t>Create big csv with all combined stats in easy to use format</w:t>
+      </w:r>
+      <w:bookmarkStart w:id="0" w:name="_GoBack"/>
+      <w:bookmarkEnd w:id="0"/>
+    </w:p>
+    <w:p>
+      <w:pPr>
+        <w:rPr>
+          <w:rFonts w:ascii="Times New Roman" w:hAnsi="Times New Roman" w:cs="Times New Roman"/>
+          <w:sz w:val="24"/>
+          <w:szCs w:val="24"/>
+        </w:rPr>
+      </w:pPr>
+      <w:r>
+        <w:rPr>
+          <w:rFonts w:ascii="Times New Roman" w:hAnsi="Times New Roman" w:cs="Times New Roman"/>
+          <w:sz w:val="24"/>
+          <w:szCs w:val="24"/>
+        </w:rPr>
+        <w:t xml:space="preserve">Create SRS, SOS, RPI, </w:t>
+      </w:r>
+      <w:r>
+        <w:rPr>
+          <w:rFonts w:ascii="Times New Roman" w:hAnsi="Times New Roman" w:cs="Times New Roman"/>
+          <w:sz w:val="24"/>
+          <w:szCs w:val="24"/>
+        </w:rPr>
+        <w:t>stat columns</w:t>
       </w:r>
     </w:p>
     <w:p>
@@ -401,7 +413,7 @@
           <w:sz w:val="24"/>
           <w:szCs w:val="24"/>
         </w:rPr>
-        <w:t>SRS is Simple Rating System</w:t>
+        <w:t>We want to add these statistics to our data.</w:t>
       </w:r>
     </w:p>
     <w:p>
@@ -423,7 +435,7 @@
           <w:sz w:val="24"/>
           <w:szCs w:val="24"/>
         </w:rPr>
-        <w:t>RPI is Ratings Percentage Index</w:t>
+        <w:t>SRS is Simple Rating System</w:t>
       </w:r>
     </w:p>
     <w:p>
@@ -445,24 +457,7 @@
           <w:sz w:val="24"/>
           <w:szCs w:val="24"/>
         </w:rPr>
-        <w:t>SOS is Strength of Schedule</w:t>
-      </w:r>
-    </w:p>
-    <w:p>
-      <w:pPr>
-        <w:rPr>
-          <w:rFonts w:ascii="Times New Roman" w:hAnsi="Times New Roman" w:cs="Times New Roman"/>
-          <w:sz w:val="24"/>
-          <w:szCs w:val="24"/>
-        </w:rPr>
-      </w:pPr>
-      <w:r>
-        <w:rPr>
-          <w:rFonts w:ascii="Times New Roman" w:hAnsi="Times New Roman" w:cs="Times New Roman"/>
-          <w:sz w:val="24"/>
-          <w:szCs w:val="24"/>
-        </w:rPr>
-        <w:t>Refine code and optimize for better run time</w:t>
+        <w:t>RPI is Ratings Percentage Index</w:t>
       </w:r>
     </w:p>
     <w:p>
@@ -484,7 +479,24 @@
           <w:sz w:val="24"/>
           <w:szCs w:val="24"/>
         </w:rPr>
-        <w:t>Simplify code for readability</w:t>
+        <w:t>SOS is Strength of Schedule</w:t>
+      </w:r>
+    </w:p>
+    <w:p>
+      <w:pPr>
+        <w:rPr>
+          <w:rFonts w:ascii="Times New Roman" w:hAnsi="Times New Roman" w:cs="Times New Roman"/>
+          <w:sz w:val="24"/>
+          <w:szCs w:val="24"/>
+        </w:rPr>
+      </w:pPr>
+      <w:r>
+        <w:rPr>
+          <w:rFonts w:ascii="Times New Roman" w:hAnsi="Times New Roman" w:cs="Times New Roman"/>
+          <w:sz w:val="24"/>
+          <w:szCs w:val="24"/>
+        </w:rPr>
+        <w:t>Refine code and optimize for better run time</w:t>
       </w:r>
     </w:p>
     <w:p>
@@ -506,7 +518,7 @@
           <w:sz w:val="24"/>
           <w:szCs w:val="24"/>
         </w:rPr>
-        <w:t>Add more comments</w:t>
+        <w:t>Simplify code for readability</w:t>
       </w:r>
     </w:p>
     <w:p>
@@ -528,24 +540,7 @@
           <w:sz w:val="24"/>
           <w:szCs w:val="24"/>
         </w:rPr>
-        <w:t>Move things into functions to make actual simulation shorter and more clear</w:t>
-      </w:r>
-    </w:p>
-    <w:p>
-      <w:pPr>
-        <w:rPr>
-          <w:rFonts w:ascii="Times New Roman" w:hAnsi="Times New Roman" w:cs="Times New Roman"/>
-          <w:sz w:val="24"/>
-          <w:szCs w:val="24"/>
-        </w:rPr>
-      </w:pPr>
-      <w:r>
-        <w:rPr>
-          <w:rFonts w:ascii="Times New Roman" w:hAnsi="Times New Roman" w:cs="Times New Roman"/>
-          <w:sz w:val="24"/>
-          <w:szCs w:val="24"/>
-        </w:rPr>
-        <w:t>Implement a basic machine learning algorithm</w:t>
+        <w:t>Add more comments</w:t>
       </w:r>
     </w:p>
     <w:p>
@@ -567,7 +562,24 @@
           <w:sz w:val="24"/>
           <w:szCs w:val="24"/>
         </w:rPr>
-        <w:t>This will determine the best combination of indicators and weights</w:t>
+        <w:t>Move things into functions to make actual simulation shorter and more clear</w:t>
+      </w:r>
+    </w:p>
+    <w:p>
+      <w:pPr>
+        <w:rPr>
+          <w:rFonts w:ascii="Times New Roman" w:hAnsi="Times New Roman" w:cs="Times New Roman"/>
+          <w:sz w:val="24"/>
+          <w:szCs w:val="24"/>
+        </w:rPr>
+      </w:pPr>
+      <w:r>
+        <w:rPr>
+          <w:rFonts w:ascii="Times New Roman" w:hAnsi="Times New Roman" w:cs="Times New Roman"/>
+          <w:sz w:val="24"/>
+          <w:szCs w:val="24"/>
+        </w:rPr>
+        <w:t>Implement a basic machine learning algorithm</w:t>
       </w:r>
     </w:p>
     <w:p>
@@ -589,7 +601,7 @@
           <w:sz w:val="24"/>
           <w:szCs w:val="24"/>
         </w:rPr>
-        <w:t>We *kind of* did this by testing every combination of indicators, but not weights.</w:t>
+        <w:t>This will determine the best combination of indicators and weights</w:t>
       </w:r>
     </w:p>
     <w:p>
@@ -611,24 +623,7 @@
           <w:sz w:val="24"/>
           <w:szCs w:val="24"/>
         </w:rPr>
-        <w:t>Need to do more in next sprint</w:t>
-      </w:r>
-    </w:p>
-    <w:p>
-      <w:pPr>
-        <w:rPr>
-          <w:rFonts w:ascii="Times New Roman" w:hAnsi="Times New Roman" w:cs="Times New Roman"/>
-          <w:sz w:val="24"/>
-          <w:szCs w:val="24"/>
-        </w:rPr>
-      </w:pPr>
-      <w:r>
-        <w:rPr>
-          <w:rFonts w:ascii="Times New Roman" w:hAnsi="Times New Roman" w:cs="Times New Roman"/>
-          <w:sz w:val="24"/>
-          <w:szCs w:val="24"/>
-        </w:rPr>
-        <w:t>Run basic machine learning algorithm for multiple years</w:t>
+        <w:t>We *kind of* did this by testing every combination of indicators, but not weights.</w:t>
       </w:r>
     </w:p>
     <w:p>
@@ -650,24 +645,24 @@
           <w:sz w:val="24"/>
           <w:szCs w:val="24"/>
         </w:rPr>
-        <w:t>Same as above, need to do more next time</w:t>
-      </w:r>
-    </w:p>
-    <w:p>
-      <w:pPr>
-        <w:rPr>
-          <w:rFonts w:ascii="Times New Roman" w:hAnsi="Times New Roman" w:cs="Times New Roman"/>
-          <w:sz w:val="24"/>
-          <w:szCs w:val="24"/>
-        </w:rPr>
-      </w:pPr>
-      <w:r>
-        <w:rPr>
-          <w:rFonts w:ascii="Times New Roman" w:hAnsi="Times New Roman" w:cs="Times New Roman"/>
-          <w:sz w:val="24"/>
-          <w:szCs w:val="24"/>
-        </w:rPr>
-        <w:t>Calculate and add extra stat columns to our dataset</w:t>
+        <w:t>Need to do more in next sprint</w:t>
+      </w:r>
+    </w:p>
+    <w:p>
+      <w:pPr>
+        <w:rPr>
+          <w:rFonts w:ascii="Times New Roman" w:hAnsi="Times New Roman" w:cs="Times New Roman"/>
+          <w:sz w:val="24"/>
+          <w:szCs w:val="24"/>
+        </w:rPr>
+      </w:pPr>
+      <w:r>
+        <w:rPr>
+          <w:rFonts w:ascii="Times New Roman" w:hAnsi="Times New Roman" w:cs="Times New Roman"/>
+          <w:sz w:val="24"/>
+          <w:szCs w:val="24"/>
+        </w:rPr>
+        <w:t>Run basic machine learning algorithm for multiple years</w:t>
       </w:r>
     </w:p>
     <w:p>
@@ -689,24 +684,24 @@
           <w:sz w:val="24"/>
           <w:szCs w:val="24"/>
         </w:rPr>
-        <w:t>These include</w:t>
-      </w:r>
-    </w:p>
-    <w:p>
-      <w:pPr>
-        <w:rPr>
-          <w:rFonts w:ascii="Times New Roman" w:hAnsi="Times New Roman" w:cs="Times New Roman"/>
-          <w:sz w:val="24"/>
-          <w:szCs w:val="24"/>
-        </w:rPr>
-      </w:pPr>
-      <w:r>
-        <w:rPr>
-          <w:rFonts w:ascii="Times New Roman" w:hAnsi="Times New Roman" w:cs="Times New Roman"/>
-          <w:sz w:val="24"/>
-          <w:szCs w:val="24"/>
-        </w:rPr>
-        <w:t>Have multiple working indicators</w:t>
+        <w:t>Same as above, need to do more next time</w:t>
+      </w:r>
+    </w:p>
+    <w:p>
+      <w:pPr>
+        <w:rPr>
+          <w:rFonts w:ascii="Times New Roman" w:hAnsi="Times New Roman" w:cs="Times New Roman"/>
+          <w:sz w:val="24"/>
+          <w:szCs w:val="24"/>
+        </w:rPr>
+      </w:pPr>
+      <w:r>
+        <w:rPr>
+          <w:rFonts w:ascii="Times New Roman" w:hAnsi="Times New Roman" w:cs="Times New Roman"/>
+          <w:sz w:val="24"/>
+          <w:szCs w:val="24"/>
+        </w:rPr>
+        <w:t>Calculate and add extra stat columns to our dataset</w:t>
       </w:r>
     </w:p>
     <w:p>
@@ -728,24 +723,24 @@
           <w:sz w:val="24"/>
           <w:szCs w:val="24"/>
         </w:rPr>
-        <w:t>Be able to use multiple indicators with each other</w:t>
-      </w:r>
-    </w:p>
-    <w:p>
-      <w:pPr>
-        <w:rPr>
-          <w:rFonts w:ascii="Times New Roman" w:hAnsi="Times New Roman" w:cs="Times New Roman"/>
-          <w:sz w:val="24"/>
-          <w:szCs w:val="24"/>
-        </w:rPr>
-      </w:pPr>
-      <w:r>
-        <w:rPr>
-          <w:rFonts w:ascii="Times New Roman" w:hAnsi="Times New Roman" w:cs="Times New Roman"/>
-          <w:sz w:val="24"/>
-          <w:szCs w:val="24"/>
-        </w:rPr>
-        <w:t>Have a weighting system for indicators</w:t>
+        <w:t>These include</w:t>
+      </w:r>
+    </w:p>
+    <w:p>
+      <w:pPr>
+        <w:rPr>
+          <w:rFonts w:ascii="Times New Roman" w:hAnsi="Times New Roman" w:cs="Times New Roman"/>
+          <w:sz w:val="24"/>
+          <w:szCs w:val="24"/>
+        </w:rPr>
+      </w:pPr>
+      <w:r>
+        <w:rPr>
+          <w:rFonts w:ascii="Times New Roman" w:hAnsi="Times New Roman" w:cs="Times New Roman"/>
+          <w:sz w:val="24"/>
+          <w:szCs w:val="24"/>
+        </w:rPr>
+        <w:t>Have multiple working indicators</w:t>
       </w:r>
     </w:p>
     <w:p>
@@ -767,7 +762,24 @@
           <w:sz w:val="24"/>
           <w:szCs w:val="24"/>
         </w:rPr>
-        <w:t>Be able to assign different weights for the indicators.</w:t>
+        <w:t>Be able to use multiple indicators with each other</w:t>
+      </w:r>
+    </w:p>
+    <w:p>
+      <w:pPr>
+        <w:rPr>
+          <w:rFonts w:ascii="Times New Roman" w:hAnsi="Times New Roman" w:cs="Times New Roman"/>
+          <w:sz w:val="24"/>
+          <w:szCs w:val="24"/>
+        </w:rPr>
+      </w:pPr>
+      <w:r>
+        <w:rPr>
+          <w:rFonts w:ascii="Times New Roman" w:hAnsi="Times New Roman" w:cs="Times New Roman"/>
+          <w:sz w:val="24"/>
+          <w:szCs w:val="24"/>
+        </w:rPr>
+        <w:t>Have a weighting system for indicators</w:t>
       </w:r>
     </w:p>
     <w:p>
@@ -789,24 +801,7 @@
           <w:sz w:val="24"/>
           <w:szCs w:val="24"/>
         </w:rPr>
-        <w:t>We realized we need to normalize the indicators so one does not dominate the other. This is our first plan of action for next sprint.</w:t>
-      </w:r>
-    </w:p>
-    <w:p>
-      <w:pPr>
-        <w:rPr>
-          <w:rFonts w:ascii="Times New Roman" w:hAnsi="Times New Roman" w:cs="Times New Roman"/>
-          <w:sz w:val="24"/>
-          <w:szCs w:val="24"/>
-        </w:rPr>
-      </w:pPr>
-      <w:r>
-        <w:rPr>
-          <w:rFonts w:ascii="Times New Roman" w:hAnsi="Times New Roman" w:cs="Times New Roman"/>
-          <w:sz w:val="24"/>
-          <w:szCs w:val="24"/>
-        </w:rPr>
-        <w:t>Brain storm about “intangible stats”</w:t>
+        <w:t>Be able to assign different weights for the indicators.</w:t>
       </w:r>
     </w:p>
     <w:p>
@@ -828,8 +823,67 @@
           <w:sz w:val="24"/>
           <w:szCs w:val="24"/>
         </w:rPr>
+        <w:t>We realized we need to normalize the indicators so one does not dominate the other. This is our first plan of action for next sprint.</w:t>
+      </w:r>
+    </w:p>
+    <w:p>
+      <w:pPr>
+        <w:rPr>
+          <w:rFonts w:ascii="Times New Roman" w:hAnsi="Times New Roman" w:cs="Times New Roman"/>
+          <w:sz w:val="24"/>
+          <w:szCs w:val="24"/>
+        </w:rPr>
+      </w:pPr>
+      <w:r>
+        <w:rPr>
+          <w:rFonts w:ascii="Times New Roman" w:hAnsi="Times New Roman" w:cs="Times New Roman"/>
+          <w:sz w:val="24"/>
+          <w:szCs w:val="24"/>
+        </w:rPr>
+        <w:t>Brain storm about “intangible stats”</w:t>
+      </w:r>
+    </w:p>
+    <w:p>
+      <w:pPr>
+        <w:pStyle w:val="ListParagraph"/>
+        <w:numPr>
+          <w:ilvl w:val="0"/>
+          <w:numId w:val="3"/>
+        </w:numPr>
+        <w:rPr>
+          <w:rFonts w:ascii="Times New Roman" w:hAnsi="Times New Roman" w:cs="Times New Roman"/>
+          <w:sz w:val="24"/>
+          <w:szCs w:val="24"/>
+        </w:rPr>
+      </w:pPr>
+      <w:r>
+        <w:rPr>
+          <w:rFonts w:ascii="Times New Roman" w:hAnsi="Times New Roman" w:cs="Times New Roman"/>
+          <w:sz w:val="24"/>
+          <w:szCs w:val="24"/>
+        </w:rPr>
         <w:t>Unique stats that we might create to help us predict</w:t>
       </w:r>
+    </w:p>
+    <w:p>
+      <w:pPr>
+        <w:rPr>
+          <w:rFonts w:ascii="Times New Roman" w:hAnsi="Times New Roman" w:cs="Times New Roman"/>
+          <w:b/>
+          <w:sz w:val="24"/>
+          <w:szCs w:val="24"/>
+        </w:rPr>
+      </w:pPr>
+    </w:p>
+    <w:p>
+      <w:pPr>
+        <w:rPr>
+          <w:rFonts w:ascii="Times New Roman" w:hAnsi="Times New Roman" w:cs="Times New Roman"/>
+          <w:b/>
+          <w:sz w:val="24"/>
+          <w:szCs w:val="24"/>
+        </w:rPr>
+      </w:pPr>
     </w:p>
     <w:p>
       <w:pPr>
@@ -943,14 +997,12 @@
                 <w:szCs w:val="24"/>
               </w:rPr>
             </w:pPr>
-            <w:bookmarkStart w:id="0" w:name="_GoBack" w:colFirst="1" w:colLast="1"/>
-            <w:r>
-              <w:rPr>
-                <w:rFonts w:ascii="Times New Roman" w:hAnsi="Times New Roman" w:cs="Times New Roman"/>
-                <w:sz w:val="24"/>
-                <w:szCs w:val="24"/>
-              </w:rPr>
-              <w:lastRenderedPageBreak/>
+            <w:r>
+              <w:rPr>
+                <w:rFonts w:ascii="Times New Roman" w:hAnsi="Times New Roman" w:cs="Times New Roman"/>
+                <w:sz w:val="24"/>
+                <w:szCs w:val="24"/>
+              </w:rPr>
               <w:t>Create extra stats column</w:t>
             </w:r>
           </w:p>
@@ -1002,7 +1054,6 @@
           </w:p>
         </w:tc>
       </w:tr>
-      <w:bookmarkEnd w:id="0"/>
       <w:tr>
         <w:tc>
           <w:tcPr>
@@ -2600,7 +2651,7 @@
           <w:sz w:val="24"/>
           <w:szCs w:val="24"/>
         </w:rPr>
-        <w:t xml:space="preserve">  The main portion of the progress this sprint was converting the Kaggle data to our project.  Essentially, we are now using a whole new data set which so far has been more accurate.  The biggest leap with this new data set is that there was a large portion of missing data depending on if a team went winless or undefeated.  This stemmed from the fact that there were no winning or winning opponent stats, </w:t>
+        <w:t xml:space="preserve">  The main portion of the progress this sprint was converting the Kaggle data to our project.  Essentially, we are now </w:t>
       </w:r>
       <w:r>
         <w:rPr>
@@ -2609,7 +2660,7 @@
           <w:szCs w:val="24"/>
         </w:rPr>
         <w:lastRenderedPageBreak/>
-        <w:t>so we had to devise a method to produce these stats accurately.</w:t>
+        <w:t>using a whole new data set which so far has been more accurate.  The biggest leap with this new data set is that there was a large portion of missing data depending on if a team went winless or undefeated.  This stemmed from the fact that there were no winning or winning opponent stats, so we had to devise a method to produce these stats accurately.</w:t>
       </w:r>
       <w:r>
         <w:rPr>

</xml_diff>